<commit_message>
Add AWS architecture diagram and update coursework
Added AWS_ArtAI.drawio diagram illustrating the cloud architecture. Updated LSDE Coursework Part 1 in both DOCX and PDF formats with new content or corrections.
</commit_message>
<xml_diff>
--- a/LSDE Coursework Part 1.docx
+++ b/LSDE Coursework Part 1.docx
@@ -1,31 +1,40 @@
 
 <file path=word/document.xml><?xml version="1.0" encoding="utf-8"?>
-<w:document xmlns:wpc="http://schemas.microsoft.com/office/word/2010/wordprocessingCanvas" xmlns:mc="http://schemas.openxmlformats.org/markup-compatibility/2006" xmlns:o="urn:schemas-microsoft-com:office:office" xmlns:r="http://schemas.openxmlformats.org/officeDocument/2006/relationships" xmlns:m="http://schemas.openxmlformats.org/officeDocument/2006/math" xmlns:v="urn:schemas-microsoft-com:vml" xmlns:wp14="http://schemas.microsoft.com/office/word/2010/wordprocessingDrawing" xmlns:wp="http://schemas.openxmlformats.org/drawingml/2006/wordprocessingDrawing" xmlns:w10="urn:schemas-microsoft-com:office:word" xmlns:w="http://schemas.openxmlformats.org/wordprocessingml/2006/main" xmlns:w14="http://schemas.microsoft.com/office/word/2010/wordml" xmlns:w15="http://schemas.microsoft.com/office/word/2012/wordml" xmlns:wpg="http://schemas.microsoft.com/office/word/2010/wordprocessingGroup" xmlns:wpi="http://schemas.microsoft.com/office/word/2010/wordprocessingInk" xmlns:wne="http://schemas.microsoft.com/office/word/2006/wordml" xmlns:wps="http://schemas.microsoft.com/office/word/2010/wordprocessingShape" xmlns:w16se="http://schemas.microsoft.com/office/word/2015/wordml/symex" xmlns:w16cid="http://schemas.microsoft.com/office/word/2016/wordml/cid" xmlns:w16="http://schemas.microsoft.com/office/word/2018/wordml" xmlns:w16cex="http://schemas.microsoft.com/office/word/2018/wordml/cex" xmlns:w16sdtdh="http://schemas.microsoft.com/office/word/2020/wordml/sdtdatahash" xmlns:w16sdtfl="http://schemas.microsoft.com/office/word/2024/wordml/sdtformatlock" mc:Ignorable="w14 w15 wp14 w16se w16cid w16 w16cex w16sdtdh w16sdtfl">
+<w:document xmlns:wpc="http://schemas.microsoft.com/office/word/2010/wordprocessingCanvas" xmlns:mc="http://schemas.openxmlformats.org/markup-compatibility/2006" xmlns:o="urn:schemas-microsoft-com:office:office" xmlns:r="http://schemas.openxmlformats.org/officeDocument/2006/relationships" xmlns:m="http://schemas.openxmlformats.org/officeDocument/2006/math" xmlns:v="urn:schemas-microsoft-com:vml" xmlns:wp14="http://schemas.microsoft.com/office/word/2010/wordprocessingDrawing" xmlns:wp="http://schemas.openxmlformats.org/drawingml/2006/wordprocessingDrawing" xmlns:w10="urn:schemas-microsoft-com:office:word" xmlns:w="http://schemas.openxmlformats.org/wordprocessingml/2006/main" xmlns:w14="http://schemas.microsoft.com/office/word/2010/wordml" xmlns:w15="http://schemas.microsoft.com/office/word/2012/wordml" xmlns:wpg="http://schemas.microsoft.com/office/word/2010/wordprocessingGroup" xmlns:wpi="http://schemas.microsoft.com/office/word/2010/wordprocessingInk" xmlns:wne="http://schemas.microsoft.com/office/word/2006/wordml" xmlns:wps="http://schemas.microsoft.com/office/word/2010/wordprocessingShape" xmlns:w16se="http://schemas.microsoft.com/office/word/2015/wordml/symex" xmlns:w16cid="http://schemas.microsoft.com/office/word/2016/wordml/cid" xmlns:w16="http://schemas.microsoft.com/office/word/2018/wordml" xmlns:w16cex="http://schemas.microsoft.com/office/word/2018/wordml/cex" xmlns:w16sdtdh="http://schemas.microsoft.com/office/word/2020/wordml/sdtdatahash" xmlns:w16sdtfl="http://schemas.microsoft.com/office/word/2024/wordml/sdtformatlock" xmlns:a="http://schemas.openxmlformats.org/drawingml/2006/main" xmlns:pic="http://schemas.openxmlformats.org/drawingml/2006/picture" xmlns:a14="http://schemas.microsoft.com/office/drawing/2010/main" mc:Ignorable="w14 w15 wp14 w16se w16cid w16 w16cex w16sdtdh w16sdtfl">
   <w:body>
-    <w:p>
+    <w:p w14:noSpellErr="1">
       <w:pPr>
         <w:pStyle w:val="Title"/>
+        <w:spacing w:after="0" w:afterAutospacing="off" w:line="240" w:lineRule="auto"/>
+        <w:contextualSpacing w:val="0"/>
         <w:jc w:val="center"/>
         <w:rPr>
           <w:rFonts w:ascii="Calibri" w:hAnsi="Calibri" w:eastAsia="Calibri" w:cs="Calibri"/>
-        </w:rPr>
-      </w:pPr>
-      <w:r>
-        <w:rPr>
-          <w:rFonts w:ascii="Calibri" w:hAnsi="Calibri" w:eastAsia="Calibri" w:cs="Calibri"/>
+          <w:sz w:val="40"/>
+          <w:szCs w:val="40"/>
+        </w:rPr>
+      </w:pPr>
+      <w:r>
+        <w:rPr>
+          <w:rFonts w:ascii="Calibri" w:hAnsi="Calibri" w:eastAsia="Calibri" w:cs="Calibri"/>
+          <w:sz w:val="44"/>
+          <w:szCs w:val="44"/>
         </w:rPr>
         <w:t>LSDE Coursework Part 1</w:t>
       </w:r>
       <w:r>
         <w:rPr>
           <w:rFonts w:ascii="Calibri" w:hAnsi="Calibri" w:eastAsia="Calibri" w:cs="Calibri"/>
+          <w:sz w:val="44"/>
+          <w:szCs w:val="44"/>
         </w:rPr>
         <w:t xml:space="preserve"> – AWS Architecture for ArtAI</w:t>
       </w:r>
     </w:p>
-    <w:p>
+    <w:p w14:noSpellErr="1">
       <w:pPr>
         <w:pStyle w:val="Subtitle"/>
+        <w:spacing w:after="0" w:afterAutospacing="off" w:line="240" w:lineRule="auto"/>
         <w:jc w:val="center"/>
         <w:rPr>
           <w:rFonts w:ascii="Calibri" w:hAnsi="Calibri" w:eastAsia="Calibri" w:cs="Calibri"/>
@@ -38,166 +47,282 @@
         <w:t>Rohan Anthony (2704500)</w:t>
       </w:r>
     </w:p>
-    <w:p>
+    <w:p w14:noSpellErr="1">
       <w:pPr>
         <w:pStyle w:val="Normal"/>
-        <w:jc w:val="both"/>
+        <w:spacing w:after="0" w:afterAutospacing="off" w:line="240" w:lineRule="auto"/>
+        <w:jc w:val="both"/>
+        <w:rPr>
+          <w:rFonts w:ascii="Calibri" w:hAnsi="Calibri" w:eastAsia="Calibri" w:cs="Calibri"/>
+        </w:rPr>
       </w:pPr>
     </w:p>
     <w:p w14:noSpellErr="1">
       <w:pPr>
         <w:pStyle w:val="Subtitle"/>
-        <w:jc w:val="both"/>
-        <w:rPr>
+        <w:spacing w:after="0" w:afterAutospacing="off" w:line="240" w:lineRule="auto"/>
+        <w:jc w:val="both"/>
+        <w:rPr>
+          <w:rFonts w:ascii="Calibri" w:hAnsi="Calibri" w:eastAsia="Calibri" w:cs="Calibri"/>
           <w:b w:val="1"/>
           <w:bCs w:val="1"/>
+          <w:sz w:val="24"/>
+          <w:szCs w:val="24"/>
           <w:u w:val="single"/>
         </w:rPr>
       </w:pPr>
       <w:r>
         <w:rPr>
+          <w:rFonts w:ascii="Calibri" w:hAnsi="Calibri" w:eastAsia="Calibri" w:cs="Calibri"/>
           <w:b w:val="1"/>
           <w:bCs w:val="1"/>
+          <w:sz w:val="24"/>
+          <w:szCs w:val="24"/>
           <w:u w:val="single"/>
         </w:rPr>
         <w:t>Overview</w:t>
       </w:r>
     </w:p>
-    <w:p>
+    <w:p w14:noSpellErr="1">
       <w:pPr>
         <w:pStyle w:val="Normal"/>
         <w:suppressLineNumbers w:val="0"/>
         <w:bidi w:val="0"/>
-        <w:spacing w:before="0" w:beforeAutospacing="off" w:after="0" w:afterAutospacing="off" w:line="279" w:lineRule="auto"/>
+        <w:spacing w:before="0" w:beforeAutospacing="off" w:after="0" w:afterAutospacing="off" w:line="240" w:lineRule="auto"/>
         <w:ind w:left="0" w:right="0"/>
         <w:jc w:val="both"/>
-      </w:pPr>
-      <w:r>
-        <w:rPr/>
+        <w:rPr>
+          <w:rFonts w:ascii="Calibri" w:hAnsi="Calibri" w:eastAsia="Calibri" w:cs="Calibri"/>
+          <w:sz w:val="22"/>
+          <w:szCs w:val="22"/>
+        </w:rPr>
+      </w:pPr>
+      <w:r>
+        <w:rPr>
+          <w:rFonts w:ascii="Calibri" w:hAnsi="Calibri" w:eastAsia="Calibri" w:cs="Calibri"/>
+          <w:sz w:val="22"/>
+          <w:szCs w:val="22"/>
+        </w:rPr>
         <w:t>The task is to design an AWS architecture for “ArtAI</w:t>
       </w:r>
       <w:r>
-        <w:rPr/>
+        <w:rPr>
+          <w:rFonts w:ascii="Calibri" w:hAnsi="Calibri" w:eastAsia="Calibri" w:cs="Calibri"/>
+          <w:sz w:val="22"/>
+          <w:szCs w:val="22"/>
+        </w:rPr>
         <w:t>”,</w:t>
       </w:r>
       <w:r>
-        <w:rPr/>
+        <w:rPr>
+          <w:rFonts w:ascii="Calibri" w:hAnsi="Calibri" w:eastAsia="Calibri" w:cs="Calibri"/>
+          <w:sz w:val="22"/>
+          <w:szCs w:val="22"/>
+        </w:rPr>
         <w:t xml:space="preserve"> a public web service that allows users to </w:t>
       </w:r>
       <w:r>
-        <w:rPr/>
+        <w:rPr>
+          <w:rFonts w:ascii="Calibri" w:hAnsi="Calibri" w:eastAsia="Calibri" w:cs="Calibri"/>
+          <w:sz w:val="22"/>
+          <w:szCs w:val="22"/>
+        </w:rPr>
         <w:t>upload</w:t>
       </w:r>
       <w:r>
-        <w:rPr/>
+        <w:rPr>
+          <w:rFonts w:ascii="Calibri" w:hAnsi="Calibri" w:eastAsia="Calibri" w:cs="Calibri"/>
+          <w:sz w:val="22"/>
+          <w:szCs w:val="22"/>
+        </w:rPr>
         <w:t xml:space="preserve"> images and receive AI-generated </w:t>
       </w:r>
       <w:r>
-        <w:rPr/>
+        <w:rPr>
+          <w:rFonts w:ascii="Calibri" w:hAnsi="Calibri" w:eastAsia="Calibri" w:cs="Calibri"/>
+          <w:sz w:val="22"/>
+          <w:szCs w:val="22"/>
+        </w:rPr>
         <w:t>variations.</w:t>
       </w:r>
       <w:r>
-        <w:rPr/>
+        <w:rPr>
+          <w:rFonts w:ascii="Calibri" w:hAnsi="Calibri" w:eastAsia="Calibri" w:cs="Calibri"/>
+          <w:sz w:val="22"/>
+          <w:szCs w:val="22"/>
+        </w:rPr>
         <w:t xml:space="preserve"> The architecture must deliver low-latency global access, secure and private model access, automatic backup and versioning of images</w:t>
       </w:r>
       <w:r>
-        <w:rPr/>
+        <w:rPr>
+          <w:rFonts w:ascii="Calibri" w:hAnsi="Calibri" w:eastAsia="Calibri" w:cs="Calibri"/>
+          <w:sz w:val="22"/>
+          <w:szCs w:val="22"/>
+        </w:rPr>
         <w:t>, and an automated</w:t>
       </w:r>
       <w:r>
-        <w:rPr/>
+        <w:rPr>
+          <w:rFonts w:ascii="Calibri" w:hAnsi="Calibri" w:eastAsia="Calibri" w:cs="Calibri"/>
+          <w:sz w:val="22"/>
+          <w:szCs w:val="22"/>
+        </w:rPr>
         <w:t xml:space="preserve"> alert if daily requests exceed 10,000. We focus on achieving high availability, </w:t>
       </w:r>
       <w:r>
-        <w:rPr/>
+        <w:rPr>
+          <w:rFonts w:ascii="Calibri" w:hAnsi="Calibri" w:eastAsia="Calibri" w:cs="Calibri"/>
+          <w:sz w:val="22"/>
+          <w:szCs w:val="22"/>
+        </w:rPr>
         <w:t>reliability,</w:t>
       </w:r>
       <w:r>
-        <w:rPr/>
+        <w:rPr>
+          <w:rFonts w:ascii="Calibri" w:hAnsi="Calibri" w:eastAsia="Calibri" w:cs="Calibri"/>
+          <w:sz w:val="22"/>
+          <w:szCs w:val="22"/>
+        </w:rPr>
         <w:t xml:space="preserve"> and scalability by integrating AWS services.</w:t>
       </w:r>
     </w:p>
-    <w:p>
+    <w:p w14:noSpellErr="1">
       <w:pPr>
         <w:pStyle w:val="Normal"/>
         <w:suppressLineNumbers w:val="0"/>
         <w:bidi w:val="0"/>
-        <w:spacing w:before="0" w:beforeAutospacing="off" w:after="160" w:afterAutospacing="off" w:line="279" w:lineRule="auto"/>
+        <w:spacing w:before="0" w:beforeAutospacing="off" w:after="0" w:afterAutospacing="off" w:line="240" w:lineRule="auto"/>
         <w:ind w:left="0" w:right="0"/>
         <w:jc w:val="both"/>
-      </w:pPr>
-    </w:p>
-    <w:p>
+        <w:rPr>
+          <w:rFonts w:ascii="Calibri" w:hAnsi="Calibri" w:eastAsia="Calibri" w:cs="Calibri"/>
+        </w:rPr>
+      </w:pPr>
+    </w:p>
+    <w:p w14:noSpellErr="1">
       <w:pPr>
         <w:pStyle w:val="Subtitle"/>
         <w:suppressLineNumbers w:val="0"/>
         <w:bidi w:val="0"/>
-        <w:spacing w:before="0" w:beforeAutospacing="off" w:after="160" w:afterAutospacing="off" w:line="279" w:lineRule="auto"/>
+        <w:spacing w:before="0" w:beforeAutospacing="off" w:after="0" w:afterAutospacing="off" w:line="240" w:lineRule="auto"/>
         <w:ind w:left="0" w:right="0"/>
         <w:jc w:val="both"/>
-      </w:pPr>
-      <w:r>
-        <w:rPr>
+        <w:rPr>
+          <w:rFonts w:ascii="Calibri" w:hAnsi="Calibri" w:eastAsia="Calibri" w:cs="Calibri"/>
           <w:b w:val="1"/>
           <w:bCs w:val="1"/>
+          <w:sz w:val="24"/>
+          <w:szCs w:val="24"/>
           <w:u w:val="single"/>
         </w:rPr>
+      </w:pPr>
+      <w:r>
+        <w:rPr>
+          <w:rFonts w:ascii="Calibri" w:hAnsi="Calibri" w:eastAsia="Calibri" w:cs="Calibri"/>
+          <w:b w:val="1"/>
+          <w:bCs w:val="1"/>
+          <w:sz w:val="24"/>
+          <w:szCs w:val="24"/>
+          <w:u w:val="single"/>
+        </w:rPr>
         <w:t>Architecture and AWS Services</w:t>
       </w:r>
     </w:p>
-    <w:p>
+    <w:p w14:noSpellErr="1">
       <w:pPr>
         <w:pStyle w:val="Normal"/>
         <w:suppressLineNumbers w:val="0"/>
         <w:bidi w:val="0"/>
-        <w:spacing w:before="0" w:beforeAutospacing="off" w:after="0" w:afterAutospacing="off" w:line="279" w:lineRule="auto"/>
+        <w:spacing w:before="0" w:beforeAutospacing="off" w:after="0" w:afterAutospacing="off" w:line="240" w:lineRule="auto"/>
         <w:ind w:left="0" w:right="0"/>
         <w:jc w:val="both"/>
-      </w:pPr>
-      <w:r>
-        <w:rPr/>
+        <w:rPr>
+          <w:rFonts w:ascii="Calibri" w:hAnsi="Calibri" w:eastAsia="Calibri" w:cs="Calibri"/>
+          <w:sz w:val="22"/>
+          <w:szCs w:val="22"/>
+        </w:rPr>
+      </w:pPr>
+      <w:r>
+        <w:rPr>
+          <w:rFonts w:ascii="Calibri" w:hAnsi="Calibri" w:eastAsia="Calibri" w:cs="Calibri"/>
+          <w:sz w:val="22"/>
+          <w:szCs w:val="22"/>
+        </w:rPr>
         <w:t xml:space="preserve">This architecture </w:t>
       </w:r>
       <w:r>
-        <w:rPr/>
+        <w:rPr>
+          <w:rFonts w:ascii="Calibri" w:hAnsi="Calibri" w:eastAsia="Calibri" w:cs="Calibri"/>
+          <w:sz w:val="22"/>
+          <w:szCs w:val="22"/>
+        </w:rPr>
         <w:t>necessitates</w:t>
       </w:r>
       <w:r>
-        <w:rPr/>
+        <w:rPr>
+          <w:rFonts w:ascii="Calibri" w:hAnsi="Calibri" w:eastAsia="Calibri" w:cs="Calibri"/>
+          <w:sz w:val="22"/>
+          <w:szCs w:val="22"/>
+        </w:rPr>
         <w:t xml:space="preserve"> integrating several AWS services that collectively deliver performance, security, </w:t>
       </w:r>
       <w:r>
-        <w:rPr/>
+        <w:rPr>
+          <w:rFonts w:ascii="Calibri" w:hAnsi="Calibri" w:eastAsia="Calibri" w:cs="Calibri"/>
+          <w:sz w:val="22"/>
+          <w:szCs w:val="22"/>
+        </w:rPr>
         <w:t>scalability,</w:t>
       </w:r>
       <w:r>
-        <w:rPr/>
+        <w:rPr>
+          <w:rFonts w:ascii="Calibri" w:hAnsi="Calibri" w:eastAsia="Calibri" w:cs="Calibri"/>
+          <w:sz w:val="22"/>
+          <w:szCs w:val="22"/>
+        </w:rPr>
         <w:t xml:space="preserve"> and cost efficiency. The key services and their roles are </w:t>
       </w:r>
       <w:r>
-        <w:rPr/>
+        <w:rPr>
+          <w:rFonts w:ascii="Calibri" w:hAnsi="Calibri" w:eastAsia="Calibri" w:cs="Calibri"/>
+          <w:sz w:val="22"/>
+          <w:szCs w:val="22"/>
+        </w:rPr>
         <w:t xml:space="preserve">listed below, followed by an </w:t>
       </w:r>
       <w:r>
-        <w:rPr/>
+        <w:rPr>
+          <w:rFonts w:ascii="Calibri" w:hAnsi="Calibri" w:eastAsia="Calibri" w:cs="Calibri"/>
+          <w:sz w:val="22"/>
+          <w:szCs w:val="22"/>
+        </w:rPr>
         <w:t>explanation</w:t>
       </w:r>
       <w:r>
-        <w:rPr/>
+        <w:rPr>
+          <w:rFonts w:ascii="Calibri" w:hAnsi="Calibri" w:eastAsia="Calibri" w:cs="Calibri"/>
+          <w:sz w:val="22"/>
+          <w:szCs w:val="22"/>
+        </w:rPr>
         <w:t xml:space="preserve"> of how they interact within the architecture.</w:t>
       </w:r>
     </w:p>
-    <w:p>
+    <w:p w14:noSpellErr="1">
       <w:pPr>
         <w:pStyle w:val="Normal"/>
         <w:suppressLineNumbers w:val="0"/>
         <w:bidi w:val="0"/>
-        <w:spacing w:before="0" w:beforeAutospacing="off" w:after="0" w:afterAutospacing="off" w:line="279" w:lineRule="auto"/>
+        <w:spacing w:before="0" w:beforeAutospacing="off" w:after="0" w:afterAutospacing="off" w:line="240" w:lineRule="auto"/>
         <w:ind w:left="0" w:right="0"/>
         <w:jc w:val="both"/>
-      </w:pPr>
-    </w:p>
-    <w:p>
+        <w:rPr>
+          <w:rFonts w:ascii="Calibri" w:hAnsi="Calibri" w:eastAsia="Calibri" w:cs="Calibri"/>
+          <w:sz w:val="22"/>
+          <w:szCs w:val="22"/>
+        </w:rPr>
+      </w:pPr>
+    </w:p>
+    <w:p w14:noSpellErr="1">
       <w:pPr>
         <w:pStyle w:val="ListParagraph"/>
         <w:numPr>
@@ -206,17 +331,30 @@
         </w:numPr>
         <w:suppressLineNumbers w:val="0"/>
         <w:bidi w:val="0"/>
-        <w:spacing w:before="0" w:beforeAutospacing="off" w:after="0" w:afterAutospacing="off" w:line="279" w:lineRule="auto"/>
+        <w:spacing w:before="0" w:beforeAutospacing="off" w:after="0" w:afterAutospacing="off" w:line="240" w:lineRule="auto"/>
         <w:ind w:right="0"/>
-        <w:jc w:val="both"/>
-        <w:rPr/>
-      </w:pPr>
-      <w:r>
-        <w:rPr/>
+        <w:contextualSpacing w:val="0"/>
+        <w:jc w:val="both"/>
+        <w:rPr>
+          <w:rFonts w:ascii="Calibri" w:hAnsi="Calibri" w:eastAsia="Calibri" w:cs="Calibri"/>
+          <w:sz w:val="22"/>
+          <w:szCs w:val="22"/>
+        </w:rPr>
+      </w:pPr>
+      <w:r>
+        <w:rPr>
+          <w:rFonts w:ascii="Calibri" w:hAnsi="Calibri" w:eastAsia="Calibri" w:cs="Calibri"/>
+          <w:sz w:val="22"/>
+          <w:szCs w:val="22"/>
+        </w:rPr>
         <w:t xml:space="preserve">Amazon Route 53 – </w:t>
       </w:r>
       <w:r>
-        <w:rPr/>
+        <w:rPr>
+          <w:rFonts w:ascii="Calibri" w:hAnsi="Calibri" w:eastAsia="Calibri" w:cs="Calibri"/>
+          <w:sz w:val="22"/>
+          <w:szCs w:val="22"/>
+        </w:rPr>
         <w:t>Latency-based DNS routing for worldwide access.</w:t>
       </w:r>
     </w:p>
@@ -229,14 +367,31 @@
         </w:numPr>
         <w:suppressLineNumbers w:val="0"/>
         <w:bidi w:val="0"/>
-        <w:spacing w:before="0" w:beforeAutospacing="off" w:after="0" w:afterAutospacing="off" w:line="279" w:lineRule="auto"/>
+        <w:spacing w:before="0" w:beforeAutospacing="off" w:after="0" w:afterAutospacing="off" w:line="240" w:lineRule="auto"/>
         <w:ind w:right="0"/>
-        <w:jc w:val="both"/>
-        <w:rPr/>
-      </w:pPr>
-      <w:r>
-        <w:rPr/>
+        <w:contextualSpacing w:val="0"/>
+        <w:jc w:val="both"/>
+        <w:rPr>
+          <w:rFonts w:ascii="Calibri" w:hAnsi="Calibri" w:eastAsia="Calibri" w:cs="Calibri"/>
+          <w:sz w:val="22"/>
+          <w:szCs w:val="22"/>
+        </w:rPr>
+      </w:pPr>
+      <w:r>
+        <w:rPr>
+          <w:rFonts w:ascii="Calibri" w:hAnsi="Calibri" w:eastAsia="Calibri" w:cs="Calibri"/>
+          <w:sz w:val="22"/>
+          <w:szCs w:val="22"/>
+        </w:rPr>
         <w:t>Amazon CloudFront – Global CDN for caching and HTTPS delivery.</w:t>
+      </w:r>
+      <w:r>
+        <w:rPr>
+          <w:rFonts w:ascii="Calibri" w:hAnsi="Calibri" w:eastAsia="Calibri" w:cs="Calibri"/>
+          <w:sz w:val="22"/>
+          <w:szCs w:val="22"/>
+        </w:rPr>
+        <w:t xml:space="preserve"> Delivers high performance through edge location caching.</w:t>
       </w:r>
     </w:p>
     <w:p>
@@ -248,22 +403,87 @@
         </w:numPr>
         <w:suppressLineNumbers w:val="0"/>
         <w:bidi w:val="0"/>
-        <w:spacing w:before="0" w:beforeAutospacing="off" w:after="0" w:afterAutospacing="off" w:line="279" w:lineRule="auto"/>
+        <w:spacing w:before="0" w:beforeAutospacing="off" w:after="0" w:afterAutospacing="off" w:line="240" w:lineRule="auto"/>
         <w:ind w:right="0"/>
-        <w:jc w:val="both"/>
-        <w:rPr/>
-      </w:pPr>
-      <w:r>
-        <w:rPr/>
-        <w:t xml:space="preserve">Amazon S3 – Object storage with versioning, </w:t>
-      </w:r>
-      <w:r>
-        <w:rPr/>
+        <w:contextualSpacing w:val="0"/>
+        <w:jc w:val="both"/>
+        <w:rPr>
+          <w:rFonts w:ascii="Calibri" w:hAnsi="Calibri" w:eastAsia="Calibri" w:cs="Calibri"/>
+          <w:sz w:val="22"/>
+          <w:szCs w:val="22"/>
+        </w:rPr>
+      </w:pPr>
+      <w:r>
+        <w:rPr>
+          <w:rFonts w:ascii="Calibri" w:hAnsi="Calibri" w:eastAsia="Calibri" w:cs="Calibri"/>
+          <w:sz w:val="22"/>
+          <w:szCs w:val="22"/>
+        </w:rPr>
+        <w:t>Amazon</w:t>
+      </w:r>
+      <w:r>
+        <w:rPr>
+          <w:rFonts w:ascii="Calibri" w:hAnsi="Calibri" w:eastAsia="Calibri" w:cs="Calibri"/>
+          <w:sz w:val="22"/>
+          <w:szCs w:val="22"/>
+        </w:rPr>
+        <w:t xml:space="preserve"> </w:t>
+      </w:r>
+      <w:r>
+        <w:rPr>
+          <w:rFonts w:ascii="Calibri" w:hAnsi="Calibri" w:eastAsia="Calibri" w:cs="Calibri"/>
+          <w:sz w:val="22"/>
+          <w:szCs w:val="22"/>
+        </w:rPr>
+        <w:t>S3</w:t>
+      </w:r>
+      <w:r>
+        <w:rPr>
+          <w:rFonts w:ascii="Calibri" w:hAnsi="Calibri" w:eastAsia="Calibri" w:cs="Calibri"/>
+          <w:sz w:val="22"/>
+          <w:szCs w:val="22"/>
+        </w:rPr>
+        <w:t xml:space="preserve"> – Hosts static frontend website and stores all uploaded and generated images with versioning</w:t>
+      </w:r>
+      <w:r>
+        <w:rPr>
+          <w:rFonts w:ascii="Calibri" w:hAnsi="Calibri" w:eastAsia="Calibri" w:cs="Calibri"/>
+          <w:sz w:val="22"/>
+          <w:szCs w:val="22"/>
+        </w:rPr>
+        <w:t xml:space="preserve">, </w:t>
+      </w:r>
+      <w:r>
+        <w:rPr>
+          <w:rFonts w:ascii="Calibri" w:hAnsi="Calibri" w:eastAsia="Calibri" w:cs="Calibri"/>
+          <w:sz w:val="22"/>
+          <w:szCs w:val="22"/>
+        </w:rPr>
         <w:t>replication</w:t>
       </w:r>
       <w:r>
-        <w:rPr/>
-        <w:t xml:space="preserve"> and lifecycle management.</w:t>
+        <w:rPr>
+          <w:rFonts w:ascii="Calibri" w:hAnsi="Calibri" w:eastAsia="Calibri" w:cs="Calibri"/>
+          <w:sz w:val="22"/>
+          <w:szCs w:val="22"/>
+        </w:rPr>
+        <w:t xml:space="preserve"> and </w:t>
+      </w:r>
+      <w:r>
+        <w:rPr>
+          <w:rFonts w:ascii="Calibri" w:hAnsi="Calibri" w:eastAsia="Calibri" w:cs="Calibri"/>
+          <w:sz w:val="22"/>
+          <w:szCs w:val="22"/>
+        </w:rPr>
+        <w:t>life</w:t>
+      </w:r>
+      <w:r>
+        <w:rPr>
+          <w:rFonts w:ascii="Calibri" w:hAnsi="Calibri" w:eastAsia="Calibri" w:cs="Calibri"/>
+          <w:sz w:val="22"/>
+          <w:szCs w:val="22"/>
+        </w:rPr>
+        <w:t>cycle management.</w:t>
       </w:r>
     </w:p>
     <w:p>
@@ -275,27 +495,84 @@
         </w:numPr>
         <w:suppressLineNumbers w:val="0"/>
         <w:bidi w:val="0"/>
-        <w:spacing w:before="0" w:beforeAutospacing="off" w:after="0" w:afterAutospacing="off" w:line="279" w:lineRule="auto"/>
+        <w:spacing w:before="0" w:beforeAutospacing="off" w:after="0" w:afterAutospacing="off" w:line="240" w:lineRule="auto"/>
         <w:ind w:right="0"/>
-        <w:jc w:val="both"/>
-        <w:rPr/>
-      </w:pPr>
-      <w:r>
-        <w:rPr/>
-        <w:t xml:space="preserve">AWS Lamda – Serverless </w:t>
+        <w:contextualSpacing w:val="0"/>
+        <w:jc w:val="both"/>
+        <w:rPr>
+          <w:rFonts w:ascii="Calibri" w:hAnsi="Calibri" w:eastAsia="Calibri" w:cs="Calibri"/>
+          <w:sz w:val="22"/>
+          <w:szCs w:val="22"/>
+        </w:rPr>
+      </w:pPr>
+      <w:r>
+        <w:rPr>
+          <w:rFonts w:ascii="Calibri" w:hAnsi="Calibri" w:eastAsia="Calibri" w:cs="Calibri"/>
+          <w:sz w:val="22"/>
+          <w:szCs w:val="22"/>
+        </w:rPr>
+        <w:t>AWS Lam</w:t>
+      </w:r>
+      <w:r>
+        <w:rPr>
+          <w:rFonts w:ascii="Calibri" w:hAnsi="Calibri" w:eastAsia="Calibri" w:cs="Calibri"/>
+          <w:sz w:val="22"/>
+          <w:szCs w:val="22"/>
+        </w:rPr>
+        <w:t>b</w:t>
+      </w:r>
+      <w:r>
+        <w:rPr>
+          <w:rFonts w:ascii="Calibri" w:hAnsi="Calibri" w:eastAsia="Calibri" w:cs="Calibri"/>
+          <w:sz w:val="22"/>
+          <w:szCs w:val="22"/>
+        </w:rPr>
+        <w:t>da – Serverless</w:t>
+      </w:r>
+      <w:r>
+        <w:rPr>
+          <w:rFonts w:ascii="Calibri" w:hAnsi="Calibri" w:eastAsia="Calibri" w:cs="Calibri"/>
+          <w:sz w:val="22"/>
+          <w:szCs w:val="22"/>
+        </w:rPr>
+        <w:t xml:space="preserve"> </w:t>
       </w:r>
       <w:bookmarkStart w:name="_Int_23clTfs6" w:id="1568984263"/>
       <w:r>
-        <w:rPr/>
-        <w:t>compute</w:t>
+        <w:rPr>
+          <w:rFonts w:ascii="Calibri" w:hAnsi="Calibri" w:eastAsia="Calibri" w:cs="Calibri"/>
+          <w:sz w:val="22"/>
+          <w:szCs w:val="22"/>
+        </w:rPr>
+        <w:t>comput</w:t>
+      </w:r>
+      <w:r>
+        <w:rPr>
+          <w:rFonts w:ascii="Calibri" w:hAnsi="Calibri" w:eastAsia="Calibri" w:cs="Calibri"/>
+          <w:sz w:val="22"/>
+          <w:szCs w:val="22"/>
+        </w:rPr>
+        <w:t>e</w:t>
       </w:r>
       <w:bookmarkEnd w:id="1568984263"/>
       <w:r>
-        <w:rPr/>
+        <w:rPr>
+          <w:rFonts w:ascii="Calibri" w:hAnsi="Calibri" w:eastAsia="Calibri" w:cs="Calibri"/>
+          <w:sz w:val="22"/>
+          <w:szCs w:val="22"/>
+        </w:rPr>
         <w:t xml:space="preserve"> for backend processing.</w:t>
       </w:r>
-    </w:p>
-    <w:p>
+      <w:r>
+        <w:rPr>
+          <w:rFonts w:ascii="Calibri" w:hAnsi="Calibri" w:eastAsia="Calibri" w:cs="Calibri"/>
+          <w:sz w:val="22"/>
+          <w:szCs w:val="22"/>
+        </w:rPr>
+        <w:t xml:space="preserve"> </w:t>
+      </w:r>
+    </w:p>
+    <w:p w14:noSpellErr="1">
       <w:pPr>
         <w:pStyle w:val="ListParagraph"/>
         <w:numPr>
@@ -304,21 +581,38 @@
         </w:numPr>
         <w:suppressLineNumbers w:val="0"/>
         <w:bidi w:val="0"/>
-        <w:spacing w:before="0" w:beforeAutospacing="off" w:after="0" w:afterAutospacing="off" w:line="279" w:lineRule="auto"/>
+        <w:spacing w:before="0" w:beforeAutospacing="off" w:after="0" w:afterAutospacing="off" w:line="240" w:lineRule="auto"/>
         <w:ind w:right="0"/>
-        <w:jc w:val="both"/>
-        <w:rPr/>
-      </w:pPr>
-      <w:r>
-        <w:rPr/>
+        <w:contextualSpacing w:val="0"/>
+        <w:jc w:val="both"/>
+        <w:rPr>
+          <w:rFonts w:ascii="Calibri" w:hAnsi="Calibri" w:eastAsia="Calibri" w:cs="Calibri"/>
+          <w:sz w:val="22"/>
+          <w:szCs w:val="22"/>
+        </w:rPr>
+      </w:pPr>
+      <w:r>
+        <w:rPr>
+          <w:rFonts w:ascii="Calibri" w:hAnsi="Calibri" w:eastAsia="Calibri" w:cs="Calibri"/>
+          <w:sz w:val="22"/>
+          <w:szCs w:val="22"/>
+        </w:rPr>
         <w:t xml:space="preserve">Amazon WAF – Web application </w:t>
       </w:r>
       <w:r>
-        <w:rPr/>
+        <w:rPr>
+          <w:rFonts w:ascii="Calibri" w:hAnsi="Calibri" w:eastAsia="Calibri" w:cs="Calibri"/>
+          <w:sz w:val="22"/>
+          <w:szCs w:val="22"/>
+        </w:rPr>
         <w:t>firewall</w:t>
       </w:r>
       <w:r>
-        <w:rPr/>
+        <w:rPr>
+          <w:rFonts w:ascii="Calibri" w:hAnsi="Calibri" w:eastAsia="Calibri" w:cs="Calibri"/>
+          <w:sz w:val="22"/>
+          <w:szCs w:val="22"/>
+        </w:rPr>
         <w:t xml:space="preserve"> in front of CloudFront.</w:t>
       </w:r>
     </w:p>
@@ -331,17 +625,42 @@
         </w:numPr>
         <w:suppressLineNumbers w:val="0"/>
         <w:bidi w:val="0"/>
-        <w:spacing w:before="0" w:beforeAutospacing="off" w:after="0" w:afterAutospacing="off" w:line="279" w:lineRule="auto"/>
+        <w:spacing w:before="0" w:beforeAutospacing="off" w:after="0" w:afterAutospacing="off" w:line="240" w:lineRule="auto"/>
         <w:ind w:right="0"/>
-        <w:jc w:val="both"/>
-        <w:rPr/>
-      </w:pPr>
-      <w:r>
-        <w:rPr/>
-        <w:t>Amazon Certificate Manger – Managed TLS certificates.</w:t>
-      </w:r>
-    </w:p>
-    <w:p>
+        <w:contextualSpacing w:val="0"/>
+        <w:jc w:val="both"/>
+        <w:rPr>
+          <w:rFonts w:ascii="Calibri" w:hAnsi="Calibri" w:eastAsia="Calibri" w:cs="Calibri"/>
+          <w:sz w:val="22"/>
+          <w:szCs w:val="22"/>
+        </w:rPr>
+      </w:pPr>
+      <w:r>
+        <w:rPr>
+          <w:rFonts w:ascii="Calibri" w:hAnsi="Calibri" w:eastAsia="Calibri" w:cs="Calibri"/>
+          <w:sz w:val="22"/>
+          <w:szCs w:val="22"/>
+        </w:rPr>
+        <w:t>Amazon Certificate Man</w:t>
+      </w:r>
+      <w:r>
+        <w:rPr>
+          <w:rFonts w:ascii="Calibri" w:hAnsi="Calibri" w:eastAsia="Calibri" w:cs="Calibri"/>
+          <w:sz w:val="22"/>
+          <w:szCs w:val="22"/>
+        </w:rPr>
+        <w:t>a</w:t>
+      </w:r>
+      <w:r>
+        <w:rPr>
+          <w:rFonts w:ascii="Calibri" w:hAnsi="Calibri" w:eastAsia="Calibri" w:cs="Calibri"/>
+          <w:sz w:val="22"/>
+          <w:szCs w:val="22"/>
+        </w:rPr>
+        <w:t>ger – Managed TLS certificates.</w:t>
+      </w:r>
+    </w:p>
+    <w:p w14:noSpellErr="1">
       <w:pPr>
         <w:pStyle w:val="ListParagraph"/>
         <w:numPr>
@@ -350,13 +669,22 @@
         </w:numPr>
         <w:suppressLineNumbers w:val="0"/>
         <w:bidi w:val="0"/>
-        <w:spacing w:before="0" w:beforeAutospacing="off" w:after="0" w:afterAutospacing="off" w:line="279" w:lineRule="auto"/>
+        <w:spacing w:before="0" w:beforeAutospacing="off" w:after="0" w:afterAutospacing="off" w:line="240" w:lineRule="auto"/>
         <w:ind w:right="0"/>
-        <w:jc w:val="both"/>
-        <w:rPr/>
-      </w:pPr>
-      <w:r>
-        <w:rPr/>
+        <w:contextualSpacing w:val="0"/>
+        <w:jc w:val="both"/>
+        <w:rPr>
+          <w:rFonts w:ascii="Calibri" w:hAnsi="Calibri" w:eastAsia="Calibri" w:cs="Calibri"/>
+          <w:sz w:val="22"/>
+          <w:szCs w:val="22"/>
+        </w:rPr>
+      </w:pPr>
+      <w:r>
+        <w:rPr>
+          <w:rFonts w:ascii="Calibri" w:hAnsi="Calibri" w:eastAsia="Calibri" w:cs="Calibri"/>
+          <w:sz w:val="22"/>
+          <w:szCs w:val="22"/>
+        </w:rPr>
         <w:t>Amazon API Gateway – Secure API entry point for backend logic.</w:t>
       </w:r>
     </w:p>
@@ -369,17 +697,130 @@
         </w:numPr>
         <w:suppressLineNumbers w:val="0"/>
         <w:bidi w:val="0"/>
-        <w:spacing w:before="0" w:beforeAutospacing="off" w:after="0" w:afterAutospacing="off" w:line="279" w:lineRule="auto"/>
+        <w:spacing w:before="0" w:beforeAutospacing="off" w:after="0" w:afterAutospacing="off" w:line="240" w:lineRule="auto"/>
         <w:ind w:right="0"/>
-        <w:jc w:val="both"/>
-        <w:rPr/>
-      </w:pPr>
-      <w:r>
-        <w:rPr/>
-        <w:t>Amazon SageMaker Endpoint – Pre-trained model hosting in private VPC.</w:t>
-      </w:r>
-    </w:p>
-    <w:p>
+        <w:contextualSpacing w:val="0"/>
+        <w:jc w:val="both"/>
+        <w:rPr>
+          <w:rFonts w:ascii="Calibri" w:hAnsi="Calibri" w:eastAsia="Calibri" w:cs="Calibri"/>
+          <w:sz w:val="22"/>
+          <w:szCs w:val="22"/>
+        </w:rPr>
+      </w:pPr>
+      <w:r>
+        <w:rPr>
+          <w:rFonts w:ascii="Calibri" w:hAnsi="Calibri" w:eastAsia="Calibri" w:cs="Calibri"/>
+          <w:sz w:val="22"/>
+          <w:szCs w:val="22"/>
+        </w:rPr>
+        <w:t xml:space="preserve">Amazon SageMaker Endpoint – </w:t>
+      </w:r>
+      <w:r>
+        <w:rPr>
+          <w:rFonts w:ascii="Calibri" w:hAnsi="Calibri" w:eastAsia="Calibri" w:cs="Calibri"/>
+          <w:sz w:val="22"/>
+          <w:szCs w:val="22"/>
+        </w:rPr>
+        <w:t>Hosts the pre-trained model inside a private VPC</w:t>
+      </w:r>
+      <w:r>
+        <w:rPr>
+          <w:rFonts w:ascii="Calibri" w:hAnsi="Calibri" w:eastAsia="Calibri" w:cs="Calibri"/>
+          <w:sz w:val="22"/>
+          <w:szCs w:val="22"/>
+        </w:rPr>
+        <w:t>.</w:t>
+      </w:r>
+      <w:r>
+        <w:rPr>
+          <w:rFonts w:ascii="Calibri" w:hAnsi="Calibri" w:eastAsia="Calibri" w:cs="Calibri"/>
+          <w:sz w:val="22"/>
+          <w:szCs w:val="22"/>
+        </w:rPr>
+        <w:t xml:space="preserve"> SageMaker is chosen over EC2 or Lambda because it provides a </w:t>
+      </w:r>
+      <w:r>
+        <w:rPr>
+          <w:rFonts w:ascii="Calibri" w:hAnsi="Calibri" w:eastAsia="Calibri" w:cs="Calibri"/>
+          <w:sz w:val="22"/>
+          <w:szCs w:val="22"/>
+        </w:rPr>
+        <w:t>fully managed</w:t>
+      </w:r>
+      <w:r>
+        <w:rPr>
+          <w:rFonts w:ascii="Calibri" w:hAnsi="Calibri" w:eastAsia="Calibri" w:cs="Calibri"/>
+          <w:sz w:val="22"/>
+          <w:szCs w:val="22"/>
+        </w:rPr>
+        <w:t xml:space="preserve"> auto-scaling solution</w:t>
+      </w:r>
+      <w:r>
+        <w:rPr>
+          <w:rFonts w:ascii="Calibri" w:hAnsi="Calibri" w:eastAsia="Calibri" w:cs="Calibri"/>
+          <w:sz w:val="22"/>
+          <w:szCs w:val="22"/>
+        </w:rPr>
+        <w:t xml:space="preserve"> for real-time inference, large models, automatic </w:t>
+      </w:r>
+      <w:r>
+        <w:rPr>
+          <w:rFonts w:ascii="Calibri" w:hAnsi="Calibri" w:eastAsia="Calibri" w:cs="Calibri"/>
+          <w:sz w:val="22"/>
+          <w:szCs w:val="22"/>
+        </w:rPr>
+        <w:t>deployment</w:t>
+      </w:r>
+      <w:r>
+        <w:rPr>
+          <w:rFonts w:ascii="Calibri" w:hAnsi="Calibri" w:eastAsia="Calibri" w:cs="Calibri"/>
+          <w:sz w:val="22"/>
+          <w:szCs w:val="22"/>
+        </w:rPr>
+        <w:t xml:space="preserve"> and health checks </w:t>
+      </w:r>
+      <w:r>
+        <w:rPr>
+          <w:rFonts w:ascii="Calibri" w:hAnsi="Calibri" w:eastAsia="Calibri" w:cs="Calibri"/>
+          <w:sz w:val="22"/>
+          <w:szCs w:val="22"/>
+        </w:rPr>
+        <w:t xml:space="preserve">while </w:t>
+      </w:r>
+      <w:r>
+        <w:rPr>
+          <w:rFonts w:ascii="Calibri" w:hAnsi="Calibri" w:eastAsia="Calibri" w:cs="Calibri"/>
+          <w:sz w:val="22"/>
+          <w:szCs w:val="22"/>
+        </w:rPr>
+        <w:t>remaining</w:t>
+      </w:r>
+      <w:r>
+        <w:rPr>
+          <w:rFonts w:ascii="Calibri" w:hAnsi="Calibri" w:eastAsia="Calibri" w:cs="Calibri"/>
+          <w:sz w:val="22"/>
+          <w:szCs w:val="22"/>
+        </w:rPr>
+        <w:t xml:space="preserve"> private</w:t>
+      </w:r>
+      <w:r>
+        <w:rPr>
+          <w:rFonts w:ascii="Calibri" w:hAnsi="Calibri" w:eastAsia="Calibri" w:cs="Calibri"/>
+          <w:sz w:val="22"/>
+          <w:szCs w:val="22"/>
+        </w:rPr>
+        <w:t xml:space="preserve"> and highly performant</w:t>
+      </w:r>
+      <w:r>
+        <w:rPr>
+          <w:rFonts w:ascii="Calibri" w:hAnsi="Calibri" w:eastAsia="Calibri" w:cs="Calibri"/>
+          <w:sz w:val="22"/>
+          <w:szCs w:val="22"/>
+        </w:rPr>
+        <w:t>.</w:t>
+      </w:r>
+    </w:p>
+    <w:p w14:noSpellErr="1">
       <w:pPr>
         <w:pStyle w:val="ListParagraph"/>
         <w:numPr>
@@ -388,27 +829,44 @@
         </w:numPr>
         <w:suppressLineNumbers w:val="0"/>
         <w:bidi w:val="0"/>
-        <w:spacing w:before="0" w:beforeAutospacing="off" w:after="0" w:afterAutospacing="off" w:line="279" w:lineRule="auto"/>
+        <w:spacing w:before="0" w:beforeAutospacing="off" w:after="0" w:afterAutospacing="off" w:line="240" w:lineRule="auto"/>
         <w:ind w:right="0"/>
-        <w:jc w:val="both"/>
-        <w:rPr/>
-      </w:pPr>
-      <w:r>
-        <w:rPr/>
+        <w:contextualSpacing w:val="0"/>
+        <w:jc w:val="both"/>
+        <w:rPr>
+          <w:rFonts w:ascii="Calibri" w:hAnsi="Calibri" w:eastAsia="Calibri" w:cs="Calibri"/>
+          <w:sz w:val="22"/>
+          <w:szCs w:val="22"/>
+        </w:rPr>
+      </w:pPr>
+      <w:r>
+        <w:rPr>
+          <w:rFonts w:ascii="Calibri" w:hAnsi="Calibri" w:eastAsia="Calibri" w:cs="Calibri"/>
+          <w:sz w:val="22"/>
+          <w:szCs w:val="22"/>
+        </w:rPr>
         <w:t xml:space="preserve">Amazon SQS – Queue to </w:t>
       </w:r>
       <w:bookmarkStart w:name="_Int_hMHi7BIz" w:id="1795890213"/>
       <w:r>
-        <w:rPr/>
+        <w:rPr>
+          <w:rFonts w:ascii="Calibri" w:hAnsi="Calibri" w:eastAsia="Calibri" w:cs="Calibri"/>
+          <w:sz w:val="22"/>
+          <w:szCs w:val="22"/>
+        </w:rPr>
         <w:t>decouple</w:t>
       </w:r>
       <w:bookmarkEnd w:id="1795890213"/>
       <w:r>
-        <w:rPr/>
+        <w:rPr>
+          <w:rFonts w:ascii="Calibri" w:hAnsi="Calibri" w:eastAsia="Calibri" w:cs="Calibri"/>
+          <w:sz w:val="22"/>
+          <w:szCs w:val="22"/>
+        </w:rPr>
         <w:t xml:space="preserve"> uploads from inference jobs.</w:t>
       </w:r>
     </w:p>
-    <w:p>
+    <w:p w14:noSpellErr="1">
       <w:pPr>
         <w:pStyle w:val="ListParagraph"/>
         <w:numPr>
@@ -417,17 +875,26 @@
         </w:numPr>
         <w:suppressLineNumbers w:val="0"/>
         <w:bidi w:val="0"/>
-        <w:spacing w:before="0" w:beforeAutospacing="off" w:after="0" w:afterAutospacing="off" w:line="279" w:lineRule="auto"/>
+        <w:spacing w:before="0" w:beforeAutospacing="off" w:after="0" w:afterAutospacing="off" w:line="240" w:lineRule="auto"/>
         <w:ind w:right="0"/>
-        <w:jc w:val="both"/>
-        <w:rPr/>
-      </w:pPr>
-      <w:r>
-        <w:rPr/>
+        <w:contextualSpacing w:val="0"/>
+        <w:jc w:val="both"/>
+        <w:rPr>
+          <w:rFonts w:ascii="Calibri" w:hAnsi="Calibri" w:eastAsia="Calibri" w:cs="Calibri"/>
+          <w:sz w:val="22"/>
+          <w:szCs w:val="22"/>
+        </w:rPr>
+      </w:pPr>
+      <w:r>
+        <w:rPr>
+          <w:rFonts w:ascii="Calibri" w:hAnsi="Calibri" w:eastAsia="Calibri" w:cs="Calibri"/>
+          <w:sz w:val="22"/>
+          <w:szCs w:val="22"/>
+        </w:rPr>
         <w:t xml:space="preserve"> Amazon DynamoDB – Metadata store with Point in Time Recovery.</w:t>
       </w:r>
     </w:p>
-    <w:p>
+    <w:p w14:noSpellErr="1">
       <w:pPr>
         <w:pStyle w:val="ListParagraph"/>
         <w:numPr>
@@ -436,17 +903,26 @@
         </w:numPr>
         <w:suppressLineNumbers w:val="0"/>
         <w:bidi w:val="0"/>
-        <w:spacing w:before="0" w:beforeAutospacing="off" w:after="0" w:afterAutospacing="off" w:line="279" w:lineRule="auto"/>
+        <w:spacing w:before="0" w:beforeAutospacing="off" w:after="0" w:afterAutospacing="off" w:line="240" w:lineRule="auto"/>
         <w:ind w:right="0"/>
-        <w:jc w:val="both"/>
-        <w:rPr/>
-      </w:pPr>
-      <w:r>
-        <w:rPr/>
+        <w:contextualSpacing w:val="0"/>
+        <w:jc w:val="both"/>
+        <w:rPr>
+          <w:rFonts w:ascii="Calibri" w:hAnsi="Calibri" w:eastAsia="Calibri" w:cs="Calibri"/>
+          <w:sz w:val="22"/>
+          <w:szCs w:val="22"/>
+        </w:rPr>
+      </w:pPr>
+      <w:r>
+        <w:rPr>
+          <w:rFonts w:ascii="Calibri" w:hAnsi="Calibri" w:eastAsia="Calibri" w:cs="Calibri"/>
+          <w:sz w:val="22"/>
+          <w:szCs w:val="22"/>
+        </w:rPr>
         <w:t xml:space="preserve"> Amazon CloudWatch – Metrics and alarms.</w:t>
       </w:r>
     </w:p>
-    <w:p>
+    <w:p w14:noSpellErr="1">
       <w:pPr>
         <w:pStyle w:val="ListParagraph"/>
         <w:numPr>
@@ -455,13 +931,22 @@
         </w:numPr>
         <w:suppressLineNumbers w:val="0"/>
         <w:bidi w:val="0"/>
-        <w:spacing w:before="0" w:beforeAutospacing="off" w:after="0" w:afterAutospacing="off" w:line="279" w:lineRule="auto"/>
+        <w:spacing w:before="0" w:beforeAutospacing="off" w:after="0" w:afterAutospacing="off" w:line="240" w:lineRule="auto"/>
         <w:ind w:right="0"/>
-        <w:jc w:val="both"/>
-        <w:rPr/>
-      </w:pPr>
-      <w:r>
-        <w:rPr/>
+        <w:contextualSpacing w:val="0"/>
+        <w:jc w:val="both"/>
+        <w:rPr>
+          <w:rFonts w:ascii="Calibri" w:hAnsi="Calibri" w:eastAsia="Calibri" w:cs="Calibri"/>
+          <w:sz w:val="22"/>
+          <w:szCs w:val="22"/>
+        </w:rPr>
+      </w:pPr>
+      <w:r>
+        <w:rPr>
+          <w:rFonts w:ascii="Calibri" w:hAnsi="Calibri" w:eastAsia="Calibri" w:cs="Calibri"/>
+          <w:sz w:val="22"/>
+          <w:szCs w:val="22"/>
+        </w:rPr>
         <w:t xml:space="preserve"> Amazon SNS – Sends email when alarm is triggered.</w:t>
       </w:r>
     </w:p>
@@ -474,14 +959,31 @@
         </w:numPr>
         <w:suppressLineNumbers w:val="0"/>
         <w:bidi w:val="0"/>
-        <w:spacing w:before="0" w:beforeAutospacing="off" w:after="0" w:afterAutospacing="off" w:line="279" w:lineRule="auto"/>
+        <w:spacing w:before="0" w:beforeAutospacing="off" w:after="0" w:afterAutospacing="off" w:line="240" w:lineRule="auto"/>
         <w:ind w:right="0"/>
-        <w:jc w:val="both"/>
-        <w:rPr/>
-      </w:pPr>
-      <w:r>
-        <w:rPr/>
+        <w:contextualSpacing w:val="0"/>
+        <w:jc w:val="both"/>
+        <w:rPr>
+          <w:rFonts w:ascii="Calibri" w:hAnsi="Calibri" w:eastAsia="Calibri" w:cs="Calibri"/>
+          <w:sz w:val="22"/>
+          <w:szCs w:val="22"/>
+        </w:rPr>
+      </w:pPr>
+      <w:r>
+        <w:rPr>
+          <w:rFonts w:ascii="Calibri" w:hAnsi="Calibri" w:eastAsia="Calibri" w:cs="Calibri"/>
+          <w:sz w:val="22"/>
+          <w:szCs w:val="22"/>
+        </w:rPr>
         <w:t xml:space="preserve"> AWS IAM – Access control</w:t>
+      </w:r>
+      <w:r>
+        <w:rPr>
+          <w:rFonts w:ascii="Calibri" w:hAnsi="Calibri" w:eastAsia="Calibri" w:cs="Calibri"/>
+          <w:sz w:val="22"/>
+          <w:szCs w:val="22"/>
+        </w:rPr>
+        <w:t>.</w:t>
       </w:r>
     </w:p>
     <w:p>
@@ -492,63 +994,1199 @@
           <w:numId w:val="1"/>
         </w:numPr>
         <w:suppressLineNumbers w:val="0"/>
-        <w:bidi w:val="0"/>
-        <w:spacing w:before="0" w:beforeAutospacing="off" w:after="0" w:afterAutospacing="off" w:line="279" w:lineRule="auto"/>
+        <w:spacing w:before="0" w:beforeAutospacing="off" w:after="0" w:afterAutospacing="off" w:line="240" w:lineRule="auto"/>
         <w:ind w:right="0"/>
-        <w:jc w:val="both"/>
-        <w:rPr/>
-      </w:pPr>
-      <w:r>
-        <w:rPr/>
-        <w:t>AWS Key Management Service – Encryption of data at rest and in transit.</w:t>
+        <w:contextualSpacing w:val="0"/>
+        <w:jc w:val="both"/>
+        <w:rPr>
+          <w:rFonts w:ascii="Calibri" w:hAnsi="Calibri" w:eastAsia="Calibri" w:cs="Calibri"/>
+          <w:sz w:val="22"/>
+          <w:szCs w:val="22"/>
+        </w:rPr>
+      </w:pPr>
+      <w:r>
+        <w:rPr>
+          <w:rFonts w:ascii="Calibri" w:hAnsi="Calibri" w:eastAsia="Calibri" w:cs="Calibri"/>
+          <w:sz w:val="22"/>
+          <w:szCs w:val="22"/>
+        </w:rPr>
+        <w:t>AWS K</w:t>
+      </w:r>
+      <w:r>
+        <w:rPr>
+          <w:rFonts w:ascii="Calibri" w:hAnsi="Calibri" w:eastAsia="Calibri" w:cs="Calibri"/>
+          <w:sz w:val="22"/>
+          <w:szCs w:val="22"/>
+        </w:rPr>
+        <w:t>MS</w:t>
+      </w:r>
+      <w:r>
+        <w:rPr>
+          <w:rFonts w:ascii="Calibri" w:hAnsi="Calibri" w:eastAsia="Calibri" w:cs="Calibri"/>
+          <w:sz w:val="22"/>
+          <w:szCs w:val="22"/>
+        </w:rPr>
+        <w:t xml:space="preserve"> – Encryption of data at rest and in transit.</w:t>
       </w:r>
     </w:p>
     <w:p>
       <w:pPr>
+        <w:pStyle w:val="Normal"/>
+        <w:suppressLineNumbers w:val="0"/>
+        <w:bidi w:val="0"/>
+        <w:spacing w:before="0" w:beforeAutospacing="off" w:after="0" w:afterAutospacing="off" w:line="240" w:lineRule="auto"/>
+        <w:ind w:left="0" w:right="0"/>
+        <w:jc w:val="both"/>
+        <w:rPr>
+          <w:rFonts w:ascii="Calibri" w:hAnsi="Calibri" w:eastAsia="Calibri" w:cs="Calibri"/>
+          <w:sz w:val="22"/>
+          <w:szCs w:val="22"/>
+        </w:rPr>
+      </w:pPr>
+    </w:p>
+    <w:p>
+      <w:pPr>
+        <w:pStyle w:val="Normal"/>
+        <w:suppressLineNumbers w:val="0"/>
+        <w:bidi w:val="0"/>
+        <w:spacing w:before="0" w:beforeAutospacing="off" w:after="0" w:afterAutospacing="off" w:line="240" w:lineRule="auto"/>
+        <w:ind w:left="0" w:right="0"/>
+        <w:jc w:val="both"/>
+        <w:rPr>
+          <w:rFonts w:ascii="Calibri" w:hAnsi="Calibri" w:eastAsia="Calibri" w:cs="Calibri"/>
+          <w:sz w:val="20"/>
+          <w:szCs w:val="20"/>
+        </w:rPr>
+      </w:pPr>
+      <w:r>
+        <w:rPr>
+          <w:rFonts w:ascii="Calibri" w:hAnsi="Calibri" w:eastAsia="Calibri" w:cs="Calibri"/>
+          <w:sz w:val="22"/>
+          <w:szCs w:val="22"/>
+        </w:rPr>
+        <w:t xml:space="preserve">Cost-efficiency is achieved through Lambda’s pay-per-execution </w:t>
+      </w:r>
+      <w:r>
+        <w:rPr>
+          <w:rFonts w:ascii="Calibri" w:hAnsi="Calibri" w:eastAsia="Calibri" w:cs="Calibri"/>
+          <w:sz w:val="22"/>
+          <w:szCs w:val="22"/>
+        </w:rPr>
+        <w:t>model,</w:t>
+      </w:r>
+      <w:r>
+        <w:rPr>
+          <w:rFonts w:ascii="Calibri" w:hAnsi="Calibri" w:eastAsia="Calibri" w:cs="Calibri"/>
+          <w:sz w:val="22"/>
+          <w:szCs w:val="22"/>
+        </w:rPr>
+        <w:t xml:space="preserve"> which </w:t>
+      </w:r>
+      <w:r>
+        <w:rPr>
+          <w:rFonts w:ascii="Calibri" w:hAnsi="Calibri" w:eastAsia="Calibri" w:cs="Calibri"/>
+          <w:sz w:val="22"/>
+          <w:szCs w:val="22"/>
+        </w:rPr>
+        <w:t>eliminates</w:t>
+      </w:r>
+      <w:r>
+        <w:rPr>
+          <w:rFonts w:ascii="Calibri" w:hAnsi="Calibri" w:eastAsia="Calibri" w:cs="Calibri"/>
+          <w:sz w:val="22"/>
+          <w:szCs w:val="22"/>
+        </w:rPr>
+        <w:t xml:space="preserve"> idle server costs. S3 life</w:t>
+      </w:r>
+      <w:r>
+        <w:rPr>
+          <w:rFonts w:ascii="Calibri" w:hAnsi="Calibri" w:eastAsia="Calibri" w:cs="Calibri"/>
+          <w:sz w:val="22"/>
+          <w:szCs w:val="22"/>
+        </w:rPr>
+        <w:t xml:space="preserve">cycle rules move </w:t>
+      </w:r>
+      <w:r>
+        <w:rPr>
+          <w:rFonts w:ascii="Calibri" w:hAnsi="Calibri" w:eastAsia="Calibri" w:cs="Calibri"/>
+          <w:sz w:val="22"/>
+          <w:szCs w:val="22"/>
+        </w:rPr>
+        <w:t>ol</w:t>
+      </w:r>
+      <w:r>
+        <w:rPr>
+          <w:rFonts w:ascii="Calibri" w:hAnsi="Calibri" w:eastAsia="Calibri" w:cs="Calibri"/>
+          <w:sz w:val="22"/>
+          <w:szCs w:val="22"/>
+        </w:rPr>
+        <w:t>d</w:t>
+      </w:r>
+      <w:r>
+        <w:rPr>
+          <w:rFonts w:ascii="Calibri" w:hAnsi="Calibri" w:eastAsia="Calibri" w:cs="Calibri"/>
+          <w:sz w:val="22"/>
+          <w:szCs w:val="22"/>
+        </w:rPr>
+        <w:t>er</w:t>
+      </w:r>
+      <w:r>
+        <w:rPr>
+          <w:rFonts w:ascii="Calibri" w:hAnsi="Calibri" w:eastAsia="Calibri" w:cs="Calibri"/>
+          <w:sz w:val="22"/>
+          <w:szCs w:val="22"/>
+        </w:rPr>
+        <w:t xml:space="preserve"> data to cheaper storage. SageMaker auto-scaling reduces costs during low-traffic peri</w:t>
+      </w:r>
+      <w:r>
+        <w:rPr>
+          <w:rFonts w:ascii="Calibri" w:hAnsi="Calibri" w:eastAsia="Calibri" w:cs="Calibri"/>
+          <w:sz w:val="22"/>
+          <w:szCs w:val="22"/>
+        </w:rPr>
+        <w:t xml:space="preserve">ods. </w:t>
+      </w:r>
+    </w:p>
+    <w:p>
+      <w:pPr>
+        <w:pStyle w:val="Normal"/>
+        <w:suppressLineNumbers w:val="0"/>
+        <w:bidi w:val="0"/>
+        <w:spacing w:before="0" w:beforeAutospacing="off" w:after="0" w:afterAutospacing="off" w:line="240" w:lineRule="auto"/>
+        <w:ind w:left="0" w:right="0"/>
+        <w:jc w:val="both"/>
+        <w:rPr>
+          <w:rFonts w:ascii="Calibri" w:hAnsi="Calibri" w:eastAsia="Calibri" w:cs="Calibri"/>
+          <w:sz w:val="22"/>
+          <w:szCs w:val="22"/>
+        </w:rPr>
+      </w:pPr>
+    </w:p>
+    <w:p>
+      <w:pPr>
+        <w:pStyle w:val="Normal"/>
+        <w:suppressLineNumbers w:val="0"/>
+        <w:bidi w:val="0"/>
+        <w:spacing w:before="0" w:beforeAutospacing="off" w:after="0" w:afterAutospacing="off" w:line="240" w:lineRule="auto"/>
+        <w:ind w:left="0" w:right="0"/>
+        <w:jc w:val="both"/>
+        <w:rPr>
+          <w:rFonts w:ascii="Calibri" w:hAnsi="Calibri" w:eastAsia="Calibri" w:cs="Calibri"/>
+          <w:sz w:val="22"/>
+          <w:szCs w:val="22"/>
+        </w:rPr>
+      </w:pPr>
+      <w:r>
+        <w:rPr>
+          <w:rFonts w:ascii="Calibri" w:hAnsi="Calibri" w:eastAsia="Calibri" w:cs="Calibri"/>
+          <w:sz w:val="22"/>
+          <w:szCs w:val="22"/>
+        </w:rPr>
+        <w:t xml:space="preserve">The figure on page 2 illustrates </w:t>
+      </w:r>
+      <w:r>
+        <w:rPr>
+          <w:rFonts w:ascii="Calibri" w:hAnsi="Calibri" w:eastAsia="Calibri" w:cs="Calibri"/>
+          <w:sz w:val="22"/>
+          <w:szCs w:val="22"/>
+        </w:rPr>
+        <w:t>the full</w:t>
+      </w:r>
+      <w:r>
+        <w:rPr>
+          <w:rFonts w:ascii="Calibri" w:hAnsi="Calibri" w:eastAsia="Calibri" w:cs="Calibri"/>
+          <w:sz w:val="22"/>
+          <w:szCs w:val="22"/>
+        </w:rPr>
+        <w:t xml:space="preserve"> AWS architecture.</w:t>
+      </w:r>
+    </w:p>
+    <w:p>
+      <w:pPr>
+        <w:pStyle w:val="Normal"/>
+        <w:suppressLineNumbers w:val="0"/>
+        <w:bidi w:val="0"/>
+        <w:spacing w:before="0" w:beforeAutospacing="off" w:after="0" w:afterAutospacing="off" w:line="240" w:lineRule="auto"/>
+        <w:ind w:left="0" w:right="0"/>
+        <w:jc w:val="both"/>
+        <w:rPr>
+          <w:rFonts w:ascii="Calibri" w:hAnsi="Calibri" w:eastAsia="Calibri" w:cs="Calibri"/>
+          <w:sz w:val="22"/>
+          <w:szCs w:val="22"/>
+        </w:rPr>
+      </w:pPr>
+    </w:p>
+    <w:p>
+      <w:pPr>
         <w:pStyle w:val="Subtitle"/>
         <w:suppressLineNumbers w:val="0"/>
         <w:bidi w:val="0"/>
-        <w:spacing w:before="0" w:beforeAutospacing="off" w:after="160" w:afterAutospacing="off" w:line="279" w:lineRule="auto"/>
+        <w:spacing w:before="0" w:beforeAutospacing="off" w:after="0" w:afterAutospacing="off" w:line="240" w:lineRule="auto"/>
         <w:ind w:left="0" w:right="0"/>
         <w:jc w:val="both"/>
         <w:rPr>
+          <w:rFonts w:ascii="Calibri" w:hAnsi="Calibri" w:eastAsia="Calibri" w:cs="Calibri"/>
+          <w:b w:val="1"/>
+          <w:bCs w:val="1"/>
+          <w:sz w:val="24"/>
+          <w:szCs w:val="24"/>
+          <w:u w:val="single"/>
+        </w:rPr>
+      </w:pPr>
+      <w:r>
+        <w:rPr>
+          <w:rFonts w:ascii="Calibri" w:hAnsi="Calibri" w:eastAsia="Calibri" w:cs="Calibri"/>
+          <w:b w:val="1"/>
+          <w:bCs w:val="1"/>
+          <w:sz w:val="24"/>
+          <w:szCs w:val="24"/>
+          <w:u w:val="single"/>
+        </w:rPr>
+        <w:t xml:space="preserve">Service </w:t>
+      </w:r>
+      <w:r>
+        <w:rPr>
+          <w:rFonts w:ascii="Calibri" w:hAnsi="Calibri" w:eastAsia="Calibri" w:cs="Calibri"/>
+          <w:b w:val="1"/>
+          <w:bCs w:val="1"/>
+          <w:sz w:val="24"/>
+          <w:szCs w:val="24"/>
+          <w:u w:val="single"/>
+        </w:rPr>
+        <w:t>Interaction</w:t>
+      </w:r>
+      <w:r>
+        <w:rPr>
+          <w:rFonts w:ascii="Calibri" w:hAnsi="Calibri" w:eastAsia="Calibri" w:cs="Calibri"/>
+          <w:b w:val="1"/>
+          <w:bCs w:val="1"/>
+          <w:sz w:val="24"/>
+          <w:szCs w:val="24"/>
+          <w:u w:val="single"/>
+        </w:rPr>
+        <w:t xml:space="preserve"> and Workflow</w:t>
+      </w:r>
+    </w:p>
+    <w:p>
+      <w:pPr>
+        <w:pStyle w:val="Normal"/>
+        <w:suppressLineNumbers w:val="0"/>
+        <w:bidi w:val="0"/>
+        <w:spacing w:before="0" w:beforeAutospacing="off" w:after="0" w:afterAutospacing="off" w:line="240" w:lineRule="auto"/>
+        <w:ind w:right="0"/>
+        <w:jc w:val="both"/>
+        <w:rPr>
+          <w:rFonts w:ascii="Calibri" w:hAnsi="Calibri" w:eastAsia="Calibri" w:cs="Calibri"/>
+          <w:b w:val="0"/>
+          <w:bCs w:val="0"/>
+          <w:sz w:val="22"/>
+          <w:szCs w:val="22"/>
+        </w:rPr>
+      </w:pPr>
+      <w:r>
+        <w:rPr>
+          <w:rFonts w:ascii="Calibri" w:hAnsi="Calibri" w:eastAsia="Calibri" w:cs="Calibri"/>
+          <w:sz w:val="22"/>
+          <w:szCs w:val="22"/>
+        </w:rPr>
+        <w:t>When a user</w:t>
+      </w:r>
+      <w:r>
+        <w:rPr>
+          <w:rFonts w:ascii="Calibri" w:hAnsi="Calibri" w:eastAsia="Calibri" w:cs="Calibri"/>
+          <w:sz w:val="22"/>
+          <w:szCs w:val="22"/>
+        </w:rPr>
+        <w:t xml:space="preserve"> </w:t>
+      </w:r>
+      <w:r>
+        <w:rPr>
+          <w:rFonts w:ascii="Calibri" w:hAnsi="Calibri" w:eastAsia="Calibri" w:cs="Calibri"/>
+          <w:sz w:val="22"/>
+          <w:szCs w:val="22"/>
+        </w:rPr>
+        <w:t>accesses</w:t>
+      </w:r>
+      <w:r>
+        <w:rPr>
+          <w:rFonts w:ascii="Calibri" w:hAnsi="Calibri" w:eastAsia="Calibri" w:cs="Calibri"/>
+          <w:sz w:val="22"/>
+          <w:szCs w:val="22"/>
+        </w:rPr>
+        <w:t xml:space="preserve"> our public URL (art.ai for example), </w:t>
+      </w:r>
+      <w:r>
+        <w:rPr>
+          <w:rFonts w:ascii="Calibri" w:hAnsi="Calibri" w:eastAsia="Calibri" w:cs="Calibri"/>
+          <w:b w:val="1"/>
+          <w:bCs w:val="1"/>
+          <w:sz w:val="22"/>
+          <w:szCs w:val="22"/>
+        </w:rPr>
+        <w:t>Route 53</w:t>
+      </w:r>
+      <w:r>
+        <w:rPr>
+          <w:rFonts w:ascii="Calibri" w:hAnsi="Calibri" w:eastAsia="Calibri" w:cs="Calibri"/>
+          <w:sz w:val="22"/>
+          <w:szCs w:val="22"/>
+        </w:rPr>
+        <w:t xml:space="preserve"> uses latency-based routing to direct </w:t>
+      </w:r>
+      <w:r>
+        <w:rPr>
+          <w:rFonts w:ascii="Calibri" w:hAnsi="Calibri" w:eastAsia="Calibri" w:cs="Calibri"/>
+          <w:sz w:val="22"/>
+          <w:szCs w:val="22"/>
+        </w:rPr>
+        <w:t xml:space="preserve">them to the nearest CloudFront edge location. </w:t>
+      </w:r>
+      <w:r>
+        <w:rPr>
+          <w:rFonts w:ascii="Calibri" w:hAnsi="Calibri" w:eastAsia="Calibri" w:cs="Calibri"/>
+          <w:b w:val="1"/>
+          <w:bCs w:val="1"/>
+          <w:sz w:val="22"/>
+          <w:szCs w:val="22"/>
+        </w:rPr>
+        <w:t>CloudFront</w:t>
+      </w:r>
+      <w:r>
+        <w:rPr>
+          <w:rFonts w:ascii="Calibri" w:hAnsi="Calibri" w:eastAsia="Calibri" w:cs="Calibri"/>
+          <w:sz w:val="22"/>
+          <w:szCs w:val="22"/>
+        </w:rPr>
+        <w:t xml:space="preserve"> serves the cached static </w:t>
+      </w:r>
+      <w:r>
+        <w:rPr>
+          <w:rFonts w:ascii="Calibri" w:hAnsi="Calibri" w:eastAsia="Calibri" w:cs="Calibri"/>
+          <w:sz w:val="22"/>
+          <w:szCs w:val="22"/>
+        </w:rPr>
+        <w:t>frontend f</w:t>
+      </w:r>
+      <w:r>
+        <w:rPr>
+          <w:rFonts w:ascii="Calibri" w:hAnsi="Calibri" w:eastAsia="Calibri" w:cs="Calibri"/>
+          <w:sz w:val="22"/>
+          <w:szCs w:val="22"/>
+        </w:rPr>
+        <w:t xml:space="preserve">rom </w:t>
+      </w:r>
+      <w:r>
+        <w:rPr>
+          <w:rFonts w:ascii="Calibri" w:hAnsi="Calibri" w:eastAsia="Calibri" w:cs="Calibri"/>
+          <w:b w:val="1"/>
+          <w:bCs w:val="1"/>
+          <w:sz w:val="22"/>
+          <w:szCs w:val="22"/>
+        </w:rPr>
+        <w:t xml:space="preserve">S3 </w:t>
+      </w:r>
+      <w:r>
+        <w:rPr>
+          <w:rFonts w:ascii="Calibri" w:hAnsi="Calibri" w:eastAsia="Calibri" w:cs="Calibri"/>
+          <w:b w:val="0"/>
+          <w:bCs w:val="0"/>
+          <w:sz w:val="22"/>
+          <w:szCs w:val="22"/>
+        </w:rPr>
+        <w:t xml:space="preserve">and forwards </w:t>
+      </w:r>
+      <w:r>
+        <w:rPr>
+          <w:rFonts w:ascii="Calibri" w:hAnsi="Calibri" w:eastAsia="Calibri" w:cs="Calibri"/>
+          <w:b w:val="0"/>
+          <w:bCs w:val="0"/>
+          <w:sz w:val="22"/>
+          <w:szCs w:val="22"/>
+        </w:rPr>
+        <w:t xml:space="preserve">dynamic </w:t>
+      </w:r>
+      <w:r>
+        <w:rPr>
+          <w:rFonts w:ascii="Calibri" w:hAnsi="Calibri" w:eastAsia="Calibri" w:cs="Calibri"/>
+          <w:b w:val="0"/>
+          <w:bCs w:val="0"/>
+          <w:sz w:val="22"/>
+          <w:szCs w:val="22"/>
+        </w:rPr>
+        <w:t xml:space="preserve">API requests to the backend while </w:t>
+      </w:r>
+      <w:r>
+        <w:rPr>
+          <w:rFonts w:ascii="Calibri" w:hAnsi="Calibri" w:eastAsia="Calibri" w:cs="Calibri"/>
+          <w:b w:val="1"/>
+          <w:bCs w:val="1"/>
+          <w:sz w:val="22"/>
+          <w:szCs w:val="22"/>
+        </w:rPr>
+        <w:t xml:space="preserve">WAF </w:t>
+      </w:r>
+      <w:r>
+        <w:rPr>
+          <w:rFonts w:ascii="Calibri" w:hAnsi="Calibri" w:eastAsia="Calibri" w:cs="Calibri"/>
+          <w:b w:val="0"/>
+          <w:bCs w:val="0"/>
+          <w:sz w:val="22"/>
+          <w:szCs w:val="22"/>
+        </w:rPr>
+        <w:t>filters malicious traffic.</w:t>
+      </w:r>
+      <w:r>
+        <w:rPr>
+          <w:rFonts w:ascii="Calibri" w:hAnsi="Calibri" w:eastAsia="Calibri" w:cs="Calibri"/>
+          <w:b w:val="0"/>
+          <w:bCs w:val="0"/>
+          <w:sz w:val="22"/>
+          <w:szCs w:val="22"/>
+        </w:rPr>
+        <w:t xml:space="preserve"> </w:t>
+      </w:r>
+      <w:bookmarkStart w:name="_Int_eMxqSvWu" w:id="932005770"/>
+      <w:r>
+        <w:rPr>
+          <w:rFonts w:ascii="Calibri" w:hAnsi="Calibri" w:eastAsia="Calibri" w:cs="Calibri"/>
+          <w:b w:val="0"/>
+          <w:bCs w:val="0"/>
+          <w:sz w:val="22"/>
+          <w:szCs w:val="22"/>
+        </w:rPr>
+        <w:t>AWS</w:t>
+      </w:r>
+      <w:bookmarkEnd w:id="932005770"/>
+      <w:r>
+        <w:rPr>
+          <w:rFonts w:ascii="Calibri" w:hAnsi="Calibri" w:eastAsia="Calibri" w:cs="Calibri"/>
+          <w:b w:val="0"/>
+          <w:bCs w:val="0"/>
+          <w:sz w:val="22"/>
+          <w:szCs w:val="22"/>
+        </w:rPr>
+        <w:t xml:space="preserve"> </w:t>
+      </w:r>
+      <w:r>
+        <w:rPr>
+          <w:rFonts w:ascii="Calibri" w:hAnsi="Calibri" w:eastAsia="Calibri" w:cs="Calibri"/>
+          <w:b w:val="1"/>
+          <w:bCs w:val="1"/>
+          <w:sz w:val="22"/>
+          <w:szCs w:val="22"/>
+        </w:rPr>
+        <w:t>Certificate Manager</w:t>
+      </w:r>
+      <w:r>
+        <w:rPr>
+          <w:rFonts w:ascii="Calibri" w:hAnsi="Calibri" w:eastAsia="Calibri" w:cs="Calibri"/>
+          <w:b w:val="0"/>
+          <w:bCs w:val="0"/>
+          <w:sz w:val="22"/>
+          <w:szCs w:val="22"/>
+        </w:rPr>
+        <w:t xml:space="preserve"> </w:t>
+      </w:r>
+      <w:r>
+        <w:rPr>
+          <w:rFonts w:ascii="Calibri" w:hAnsi="Calibri" w:eastAsia="Calibri" w:cs="Calibri"/>
+          <w:b w:val="0"/>
+          <w:bCs w:val="0"/>
+          <w:sz w:val="22"/>
+          <w:szCs w:val="22"/>
+        </w:rPr>
+        <w:t>provides TLS certificates, so traffic can be securely delivered over HTTPS</w:t>
+      </w:r>
+      <w:r>
+        <w:rPr>
+          <w:rFonts w:ascii="Calibri" w:hAnsi="Calibri" w:eastAsia="Calibri" w:cs="Calibri"/>
+          <w:b w:val="0"/>
+          <w:bCs w:val="0"/>
+          <w:sz w:val="22"/>
+          <w:szCs w:val="22"/>
+        </w:rPr>
+        <w:t>, supporting low-latency global access</w:t>
+      </w:r>
+      <w:r>
+        <w:rPr>
+          <w:rFonts w:ascii="Calibri" w:hAnsi="Calibri" w:eastAsia="Calibri" w:cs="Calibri"/>
+          <w:b w:val="0"/>
+          <w:bCs w:val="0"/>
+          <w:sz w:val="22"/>
+          <w:szCs w:val="22"/>
+        </w:rPr>
+        <w:t xml:space="preserve">. </w:t>
+      </w:r>
+      <w:r>
+        <w:rPr>
+          <w:rFonts w:ascii="Calibri" w:hAnsi="Calibri" w:eastAsia="Calibri" w:cs="Calibri"/>
+          <w:b w:val="0"/>
+          <w:bCs w:val="0"/>
+          <w:sz w:val="22"/>
+          <w:szCs w:val="22"/>
+        </w:rPr>
+        <w:t xml:space="preserve">Backend operations are handled by the </w:t>
+      </w:r>
+      <w:r>
+        <w:rPr>
+          <w:rFonts w:ascii="Calibri" w:hAnsi="Calibri" w:eastAsia="Calibri" w:cs="Calibri"/>
+          <w:b w:val="1"/>
+          <w:bCs w:val="1"/>
+          <w:sz w:val="22"/>
+          <w:szCs w:val="22"/>
+        </w:rPr>
+        <w:t>API Gateway</w:t>
+      </w:r>
+      <w:r>
+        <w:rPr>
+          <w:rFonts w:ascii="Calibri" w:hAnsi="Calibri" w:eastAsia="Calibri" w:cs="Calibri"/>
+          <w:b w:val="0"/>
+          <w:bCs w:val="0"/>
+          <w:sz w:val="22"/>
+          <w:szCs w:val="22"/>
+        </w:rPr>
+        <w:t xml:space="preserve">, which invokes our </w:t>
+      </w:r>
+      <w:r>
+        <w:rPr>
+          <w:rFonts w:ascii="Calibri" w:hAnsi="Calibri" w:eastAsia="Calibri" w:cs="Calibri"/>
+          <w:b w:val="1"/>
+          <w:bCs w:val="1"/>
+          <w:sz w:val="22"/>
+          <w:szCs w:val="22"/>
+        </w:rPr>
+        <w:t>Lambda</w:t>
+      </w:r>
+      <w:r>
+        <w:rPr>
+          <w:rFonts w:ascii="Calibri" w:hAnsi="Calibri" w:eastAsia="Calibri" w:cs="Calibri"/>
+          <w:b w:val="0"/>
+          <w:bCs w:val="0"/>
+          <w:sz w:val="22"/>
+          <w:szCs w:val="22"/>
+        </w:rPr>
+        <w:t xml:space="preserve"> functions</w:t>
+      </w:r>
+      <w:r>
+        <w:rPr>
+          <w:rFonts w:ascii="Calibri" w:hAnsi="Calibri" w:eastAsia="Calibri" w:cs="Calibri"/>
+          <w:b w:val="0"/>
+          <w:bCs w:val="0"/>
+          <w:sz w:val="22"/>
+          <w:szCs w:val="22"/>
+        </w:rPr>
+        <w:t xml:space="preserve">.  </w:t>
+      </w:r>
+      <w:r>
+        <w:rPr>
+          <w:rFonts w:ascii="Calibri" w:hAnsi="Calibri" w:eastAsia="Calibri" w:cs="Calibri"/>
+          <w:b w:val="0"/>
+          <w:bCs w:val="0"/>
+          <w:sz w:val="22"/>
+          <w:szCs w:val="22"/>
+        </w:rPr>
+        <w:t xml:space="preserve">We have </w:t>
+      </w:r>
+      <w:r>
+        <w:rPr>
+          <w:rFonts w:ascii="Calibri" w:hAnsi="Calibri" w:eastAsia="Calibri" w:cs="Calibri"/>
+          <w:b w:val="0"/>
+          <w:bCs w:val="0"/>
+          <w:sz w:val="22"/>
+          <w:szCs w:val="22"/>
+        </w:rPr>
+        <w:t>a</w:t>
+      </w:r>
+      <w:r>
+        <w:rPr>
+          <w:rFonts w:ascii="Calibri" w:hAnsi="Calibri" w:eastAsia="Calibri" w:cs="Calibri"/>
+          <w:b w:val="0"/>
+          <w:bCs w:val="0"/>
+          <w:sz w:val="22"/>
+          <w:szCs w:val="22"/>
+        </w:rPr>
+        <w:t xml:space="preserve"> </w:t>
+      </w:r>
+      <w:r>
+        <w:rPr>
+          <w:rFonts w:ascii="Calibri" w:hAnsi="Calibri" w:eastAsia="Calibri" w:cs="Calibri"/>
+          <w:b w:val="0"/>
+          <w:bCs w:val="0"/>
+          <w:sz w:val="22"/>
+          <w:szCs w:val="22"/>
+        </w:rPr>
+        <w:t>L</w:t>
+      </w:r>
+      <w:r>
+        <w:rPr>
+          <w:rFonts w:ascii="Calibri" w:hAnsi="Calibri" w:eastAsia="Calibri" w:cs="Calibri"/>
+          <w:b w:val="0"/>
+          <w:bCs w:val="0"/>
+          <w:sz w:val="22"/>
+          <w:szCs w:val="22"/>
+        </w:rPr>
+        <w:t>ambda</w:t>
+      </w:r>
+      <w:r>
+        <w:rPr>
+          <w:rFonts w:ascii="Calibri" w:hAnsi="Calibri" w:eastAsia="Calibri" w:cs="Calibri"/>
+          <w:b w:val="0"/>
+          <w:bCs w:val="0"/>
+          <w:sz w:val="22"/>
+          <w:szCs w:val="22"/>
+        </w:rPr>
+        <w:t xml:space="preserve"> fun</w:t>
+      </w:r>
+      <w:r>
+        <w:rPr>
+          <w:rFonts w:ascii="Calibri" w:hAnsi="Calibri" w:eastAsia="Calibri" w:cs="Calibri"/>
+          <w:b w:val="0"/>
+          <w:bCs w:val="0"/>
+          <w:sz w:val="22"/>
+          <w:szCs w:val="22"/>
+        </w:rPr>
+        <w:t xml:space="preserve">ction that </w:t>
+      </w:r>
+      <w:r>
+        <w:rPr>
+          <w:rFonts w:ascii="Calibri" w:hAnsi="Calibri" w:eastAsia="Calibri" w:cs="Calibri"/>
+          <w:b w:val="0"/>
+          <w:bCs w:val="0"/>
+          <w:sz w:val="22"/>
+          <w:szCs w:val="22"/>
+        </w:rPr>
+        <w:t>generates a pre-signed S3 URL so the user can upload their image directly to S3</w:t>
+      </w:r>
+      <w:r>
+        <w:rPr>
+          <w:rFonts w:ascii="Calibri" w:hAnsi="Calibri" w:eastAsia="Calibri" w:cs="Calibri"/>
+          <w:b w:val="0"/>
+          <w:bCs w:val="0"/>
+          <w:sz w:val="22"/>
+          <w:szCs w:val="22"/>
+        </w:rPr>
+        <w:t>. Each new S3 object</w:t>
+      </w:r>
+      <w:r>
+        <w:rPr>
+          <w:rFonts w:ascii="Calibri" w:hAnsi="Calibri" w:eastAsia="Calibri" w:cs="Calibri"/>
+          <w:b w:val="0"/>
+          <w:bCs w:val="0"/>
+          <w:sz w:val="22"/>
+          <w:szCs w:val="22"/>
+        </w:rPr>
+        <w:t xml:space="preserve"> </w:t>
+      </w:r>
+      <w:r>
+        <w:rPr>
+          <w:rFonts w:ascii="Calibri" w:hAnsi="Calibri" w:eastAsia="Calibri" w:cs="Calibri"/>
+          <w:b w:val="0"/>
+          <w:bCs w:val="0"/>
+          <w:sz w:val="22"/>
+          <w:szCs w:val="22"/>
+        </w:rPr>
+        <w:t>pushe</w:t>
+      </w:r>
+      <w:r>
+        <w:rPr>
+          <w:rFonts w:ascii="Calibri" w:hAnsi="Calibri" w:eastAsia="Calibri" w:cs="Calibri"/>
+          <w:b w:val="0"/>
+          <w:bCs w:val="0"/>
+          <w:sz w:val="22"/>
+          <w:szCs w:val="22"/>
+        </w:rPr>
+        <w:t>s</w:t>
+      </w:r>
+      <w:r>
+        <w:rPr>
+          <w:rFonts w:ascii="Calibri" w:hAnsi="Calibri" w:eastAsia="Calibri" w:cs="Calibri"/>
+          <w:b w:val="0"/>
+          <w:bCs w:val="0"/>
+          <w:sz w:val="22"/>
+          <w:szCs w:val="22"/>
+        </w:rPr>
+        <w:t xml:space="preserve"> an event </w:t>
+      </w:r>
+      <w:r>
+        <w:rPr>
+          <w:rFonts w:ascii="Calibri" w:hAnsi="Calibri" w:eastAsia="Calibri" w:cs="Calibri"/>
+          <w:b w:val="0"/>
+          <w:bCs w:val="0"/>
+          <w:sz w:val="22"/>
+          <w:szCs w:val="22"/>
+        </w:rPr>
+        <w:t xml:space="preserve">onto an </w:t>
+      </w:r>
+      <w:r>
+        <w:rPr>
+          <w:rFonts w:ascii="Calibri" w:hAnsi="Calibri" w:eastAsia="Calibri" w:cs="Calibri"/>
+          <w:b w:val="1"/>
+          <w:bCs w:val="1"/>
+          <w:sz w:val="22"/>
+          <w:szCs w:val="22"/>
+        </w:rPr>
+        <w:t>SQS</w:t>
+      </w:r>
+      <w:r>
+        <w:rPr>
+          <w:rFonts w:ascii="Calibri" w:hAnsi="Calibri" w:eastAsia="Calibri" w:cs="Calibri"/>
+          <w:b w:val="0"/>
+          <w:bCs w:val="0"/>
+          <w:sz w:val="22"/>
+          <w:szCs w:val="22"/>
+        </w:rPr>
+        <w:t xml:space="preserve"> queue, decoupling uploads from processing. </w:t>
+      </w:r>
+      <w:r>
+        <w:rPr>
+          <w:rFonts w:ascii="Calibri" w:hAnsi="Calibri" w:eastAsia="Calibri" w:cs="Calibri"/>
+          <w:b w:val="0"/>
+          <w:bCs w:val="0"/>
+          <w:sz w:val="22"/>
+          <w:szCs w:val="22"/>
+        </w:rPr>
+        <w:t xml:space="preserve">A </w:t>
+      </w:r>
+      <w:bookmarkStart w:name="_Int_PKuEQ8E1" w:id="196177885"/>
+      <w:r>
+        <w:rPr>
+          <w:rFonts w:ascii="Calibri" w:hAnsi="Calibri" w:eastAsia="Calibri" w:cs="Calibri"/>
+          <w:b w:val="0"/>
+          <w:bCs w:val="0"/>
+          <w:sz w:val="22"/>
+          <w:szCs w:val="22"/>
+        </w:rPr>
+        <w:t>worker</w:t>
+      </w:r>
+      <w:bookmarkEnd w:id="196177885"/>
+      <w:r>
+        <w:rPr>
+          <w:rFonts w:ascii="Calibri" w:hAnsi="Calibri" w:eastAsia="Calibri" w:cs="Calibri"/>
+          <w:b w:val="0"/>
+          <w:bCs w:val="0"/>
+          <w:sz w:val="22"/>
+          <w:szCs w:val="22"/>
+        </w:rPr>
+        <w:t xml:space="preserve"> </w:t>
+      </w:r>
+      <w:r>
+        <w:rPr>
+          <w:rFonts w:ascii="Calibri" w:hAnsi="Calibri" w:eastAsia="Calibri" w:cs="Calibri"/>
+          <w:b w:val="0"/>
+          <w:bCs w:val="0"/>
+          <w:sz w:val="22"/>
+          <w:szCs w:val="22"/>
+        </w:rPr>
+        <w:t xml:space="preserve">Lambda function consumes messages from SQS and calls a </w:t>
+      </w:r>
+      <w:r>
+        <w:rPr>
+          <w:rFonts w:ascii="Calibri" w:hAnsi="Calibri" w:eastAsia="Calibri" w:cs="Calibri"/>
+          <w:b w:val="1"/>
+          <w:bCs w:val="1"/>
+          <w:sz w:val="22"/>
+          <w:szCs w:val="22"/>
+        </w:rPr>
+        <w:t>SageMaker</w:t>
+      </w:r>
+      <w:r>
+        <w:rPr>
+          <w:rFonts w:ascii="Calibri" w:hAnsi="Calibri" w:eastAsia="Calibri" w:cs="Calibri"/>
+          <w:b w:val="0"/>
+          <w:bCs w:val="0"/>
+          <w:sz w:val="22"/>
+          <w:szCs w:val="22"/>
+        </w:rPr>
+        <w:t xml:space="preserve"> endpoint where our model is hosted</w:t>
+      </w:r>
+      <w:r>
+        <w:rPr>
+          <w:rFonts w:ascii="Calibri" w:hAnsi="Calibri" w:eastAsia="Calibri" w:cs="Calibri"/>
+          <w:b w:val="0"/>
+          <w:bCs w:val="0"/>
+          <w:sz w:val="22"/>
+          <w:szCs w:val="22"/>
+        </w:rPr>
+        <w:t xml:space="preserve"> inside a private VPC</w:t>
+      </w:r>
+      <w:r>
+        <w:rPr>
+          <w:rFonts w:ascii="Calibri" w:hAnsi="Calibri" w:eastAsia="Calibri" w:cs="Calibri"/>
+          <w:b w:val="0"/>
+          <w:bCs w:val="0"/>
+          <w:sz w:val="22"/>
+          <w:szCs w:val="22"/>
+        </w:rPr>
+        <w:t>.</w:t>
+      </w:r>
+      <w:r>
+        <w:rPr>
+          <w:rFonts w:ascii="Calibri" w:hAnsi="Calibri" w:eastAsia="Calibri" w:cs="Calibri"/>
+          <w:b w:val="0"/>
+          <w:bCs w:val="0"/>
+          <w:sz w:val="22"/>
+          <w:szCs w:val="22"/>
+        </w:rPr>
+        <w:t xml:space="preserve">  </w:t>
+      </w:r>
+      <w:r>
+        <w:rPr>
+          <w:rFonts w:ascii="Calibri" w:hAnsi="Calibri" w:eastAsia="Calibri" w:cs="Calibri"/>
+          <w:b w:val="0"/>
+          <w:bCs w:val="0"/>
+          <w:sz w:val="22"/>
+          <w:szCs w:val="22"/>
+        </w:rPr>
+        <w:t xml:space="preserve">The processed output image is </w:t>
+      </w:r>
+      <w:r>
+        <w:rPr>
+          <w:rFonts w:ascii="Calibri" w:hAnsi="Calibri" w:eastAsia="Calibri" w:cs="Calibri"/>
+          <w:b w:val="0"/>
+          <w:bCs w:val="0"/>
+          <w:sz w:val="22"/>
+          <w:szCs w:val="22"/>
+        </w:rPr>
+        <w:t xml:space="preserve">saved in another S3 </w:t>
+      </w:r>
+      <w:r>
+        <w:rPr>
+          <w:rFonts w:ascii="Calibri" w:hAnsi="Calibri" w:eastAsia="Calibri" w:cs="Calibri"/>
+          <w:b w:val="0"/>
+          <w:bCs w:val="0"/>
+          <w:sz w:val="22"/>
+          <w:szCs w:val="22"/>
+        </w:rPr>
+        <w:t>bucket,</w:t>
+      </w:r>
+      <w:r>
+        <w:rPr>
+          <w:rFonts w:ascii="Calibri" w:hAnsi="Calibri" w:eastAsia="Calibri" w:cs="Calibri"/>
+          <w:b w:val="0"/>
+          <w:bCs w:val="0"/>
+          <w:sz w:val="22"/>
+          <w:szCs w:val="22"/>
+        </w:rPr>
+        <w:t xml:space="preserve"> and metadata is written to DynamoDB for po</w:t>
+      </w:r>
+      <w:r>
+        <w:rPr>
+          <w:rFonts w:ascii="Calibri" w:hAnsi="Calibri" w:eastAsia="Calibri" w:cs="Calibri"/>
+          <w:b w:val="0"/>
+          <w:bCs w:val="0"/>
+          <w:sz w:val="22"/>
+          <w:szCs w:val="22"/>
+        </w:rPr>
+        <w:t xml:space="preserve">int-in-time recovery. IAM </w:t>
+      </w:r>
+      <w:r>
+        <w:rPr>
+          <w:rFonts w:ascii="Calibri" w:hAnsi="Calibri" w:eastAsia="Calibri" w:cs="Calibri"/>
+          <w:b w:val="0"/>
+          <w:bCs w:val="0"/>
+          <w:sz w:val="22"/>
+          <w:szCs w:val="22"/>
+        </w:rPr>
+        <w:t>enforces</w:t>
+      </w:r>
+      <w:r>
+        <w:rPr>
+          <w:rFonts w:ascii="Calibri" w:hAnsi="Calibri" w:eastAsia="Calibri" w:cs="Calibri"/>
+          <w:b w:val="0"/>
+          <w:bCs w:val="0"/>
+          <w:sz w:val="22"/>
+          <w:szCs w:val="22"/>
+        </w:rPr>
+        <w:t xml:space="preserve"> least-</w:t>
+      </w:r>
+      <w:r>
+        <w:rPr>
+          <w:rFonts w:ascii="Calibri" w:hAnsi="Calibri" w:eastAsia="Calibri" w:cs="Calibri"/>
+          <w:b w:val="0"/>
+          <w:bCs w:val="0"/>
+          <w:sz w:val="22"/>
+          <w:szCs w:val="22"/>
+        </w:rPr>
+        <w:t>privilege</w:t>
+      </w:r>
+      <w:r>
+        <w:rPr>
+          <w:rFonts w:ascii="Calibri" w:hAnsi="Calibri" w:eastAsia="Calibri" w:cs="Calibri"/>
+          <w:b w:val="0"/>
+          <w:bCs w:val="0"/>
+          <w:sz w:val="22"/>
+          <w:szCs w:val="22"/>
+        </w:rPr>
+        <w:t xml:space="preserve"> access</w:t>
+      </w:r>
+      <w:r>
+        <w:rPr>
+          <w:rFonts w:ascii="Calibri" w:hAnsi="Calibri" w:eastAsia="Calibri" w:cs="Calibri"/>
+          <w:b w:val="0"/>
+          <w:bCs w:val="0"/>
+          <w:sz w:val="22"/>
+          <w:szCs w:val="22"/>
+        </w:rPr>
+        <w:t xml:space="preserve"> and </w:t>
+      </w:r>
+      <w:r>
+        <w:rPr>
+          <w:rFonts w:ascii="Calibri" w:hAnsi="Calibri" w:eastAsia="Calibri" w:cs="Calibri"/>
+          <w:b w:val="0"/>
+          <w:bCs w:val="0"/>
+          <w:sz w:val="22"/>
+          <w:szCs w:val="22"/>
+        </w:rPr>
+        <w:t xml:space="preserve">KMS </w:t>
+      </w:r>
+      <w:r>
+        <w:rPr>
+          <w:rFonts w:ascii="Calibri" w:hAnsi="Calibri" w:eastAsia="Calibri" w:cs="Calibri"/>
+          <w:b w:val="0"/>
+          <w:bCs w:val="0"/>
+          <w:sz w:val="22"/>
+          <w:szCs w:val="22"/>
+        </w:rPr>
+        <w:t>encrypt</w:t>
+      </w:r>
+      <w:r>
+        <w:rPr>
+          <w:rFonts w:ascii="Calibri" w:hAnsi="Calibri" w:eastAsia="Calibri" w:cs="Calibri"/>
+          <w:b w:val="0"/>
+          <w:bCs w:val="0"/>
+          <w:sz w:val="22"/>
+          <w:szCs w:val="22"/>
+        </w:rPr>
+        <w:t>s data</w:t>
+      </w:r>
+      <w:r>
+        <w:rPr>
+          <w:rFonts w:ascii="Calibri" w:hAnsi="Calibri" w:eastAsia="Calibri" w:cs="Calibri"/>
+          <w:b w:val="0"/>
+          <w:bCs w:val="0"/>
+          <w:sz w:val="22"/>
+          <w:szCs w:val="22"/>
+        </w:rPr>
+        <w:t xml:space="preserve"> at rest and in transit</w:t>
+      </w:r>
+      <w:r>
+        <w:rPr>
+          <w:rFonts w:ascii="Calibri" w:hAnsi="Calibri" w:eastAsia="Calibri" w:cs="Calibri"/>
+          <w:b w:val="0"/>
+          <w:bCs w:val="0"/>
+          <w:sz w:val="22"/>
+          <w:szCs w:val="22"/>
+        </w:rPr>
+        <w:t>.</w:t>
+      </w:r>
+    </w:p>
+    <w:p w14:noSpellErr="1">
+      <w:pPr>
+        <w:pStyle w:val="Subtitle"/>
+        <w:suppressLineNumbers w:val="0"/>
+        <w:bidi w:val="0"/>
+        <w:spacing w:before="0" w:beforeAutospacing="off" w:after="0" w:afterAutospacing="off" w:line="240" w:lineRule="auto"/>
+        <w:ind w:left="0" w:right="0"/>
+        <w:jc w:val="both"/>
+        <w:rPr>
+          <w:rFonts w:ascii="Calibri" w:hAnsi="Calibri" w:eastAsia="Calibri" w:cs="Calibri"/>
           <w:b w:val="1"/>
           <w:bCs w:val="1"/>
           <w:u w:val="single"/>
         </w:rPr>
       </w:pPr>
     </w:p>
+    <w:p w14:noSpellErr="1">
+      <w:pPr>
+        <w:pStyle w:val="Subtitle"/>
+        <w:suppressLineNumbers w:val="0"/>
+        <w:bidi w:val="0"/>
+        <w:spacing w:before="0" w:beforeAutospacing="off" w:after="0" w:afterAutospacing="off" w:line="240" w:lineRule="auto"/>
+        <w:ind w:left="0" w:right="0"/>
+        <w:jc w:val="both"/>
+        <w:rPr>
+          <w:rFonts w:ascii="Calibri" w:hAnsi="Calibri" w:eastAsia="Calibri" w:cs="Calibri"/>
+          <w:b w:val="1"/>
+          <w:bCs w:val="1"/>
+          <w:sz w:val="24"/>
+          <w:szCs w:val="24"/>
+          <w:u w:val="single"/>
+        </w:rPr>
+      </w:pPr>
+      <w:r>
+        <w:rPr>
+          <w:rFonts w:ascii="Calibri" w:hAnsi="Calibri" w:eastAsia="Calibri" w:cs="Calibri"/>
+          <w:b w:val="1"/>
+          <w:bCs w:val="1"/>
+          <w:sz w:val="24"/>
+          <w:szCs w:val="24"/>
+          <w:u w:val="single"/>
+        </w:rPr>
+        <w:t>Data Backup and Recovery</w:t>
+      </w:r>
+    </w:p>
     <w:p>
       <w:pPr>
+        <w:pStyle w:val="Normal"/>
+        <w:suppressLineNumbers w:val="0"/>
+        <w:spacing w:before="0" w:beforeAutospacing="off" w:after="0" w:afterAutospacing="off" w:line="240" w:lineRule="auto"/>
+        <w:ind w:left="0" w:right="0"/>
+        <w:jc w:val="both"/>
+        <w:rPr>
+          <w:rFonts w:ascii="Calibri" w:hAnsi="Calibri" w:eastAsia="Calibri" w:cs="Calibri"/>
+          <w:sz w:val="22"/>
+          <w:szCs w:val="22"/>
+        </w:rPr>
+      </w:pPr>
+      <w:r>
+        <w:rPr>
+          <w:rFonts w:ascii="Calibri" w:hAnsi="Calibri" w:eastAsia="Calibri" w:cs="Calibri"/>
+          <w:sz w:val="22"/>
+          <w:szCs w:val="22"/>
+        </w:rPr>
+        <w:t xml:space="preserve">When an image is uploaded to S3, versioning automatically creates </w:t>
+      </w:r>
+      <w:r>
+        <w:rPr>
+          <w:rFonts w:ascii="Calibri" w:hAnsi="Calibri" w:eastAsia="Calibri" w:cs="Calibri"/>
+          <w:sz w:val="22"/>
+          <w:szCs w:val="22"/>
+        </w:rPr>
+        <w:t>a new version</w:t>
+      </w:r>
+      <w:r>
+        <w:rPr>
+          <w:rFonts w:ascii="Calibri" w:hAnsi="Calibri" w:eastAsia="Calibri" w:cs="Calibri"/>
+          <w:sz w:val="22"/>
+          <w:szCs w:val="22"/>
+        </w:rPr>
+        <w:t xml:space="preserve"> of the object, ensuring the </w:t>
+      </w:r>
+      <w:r>
+        <w:rPr>
+          <w:rFonts w:ascii="Calibri" w:hAnsi="Calibri" w:eastAsia="Calibri" w:cs="Calibri"/>
+          <w:sz w:val="22"/>
+          <w:szCs w:val="22"/>
+        </w:rPr>
+        <w:t>previous</w:t>
+      </w:r>
+      <w:r>
+        <w:rPr>
+          <w:rFonts w:ascii="Calibri" w:hAnsi="Calibri" w:eastAsia="Calibri" w:cs="Calibri"/>
+          <w:sz w:val="22"/>
+          <w:szCs w:val="22"/>
+        </w:rPr>
+        <w:t xml:space="preserve"> versions can always be restored</w:t>
+      </w:r>
+      <w:r>
+        <w:rPr>
+          <w:rFonts w:ascii="Calibri" w:hAnsi="Calibri" w:eastAsia="Calibri" w:cs="Calibri"/>
+          <w:sz w:val="22"/>
+          <w:szCs w:val="22"/>
+        </w:rPr>
+        <w:t>. Cross-Re</w:t>
+      </w:r>
+      <w:r>
+        <w:rPr>
+          <w:rFonts w:ascii="Calibri" w:hAnsi="Calibri" w:eastAsia="Calibri" w:cs="Calibri"/>
+          <w:sz w:val="22"/>
+          <w:szCs w:val="22"/>
+        </w:rPr>
+        <w:t xml:space="preserve">gion Replication </w:t>
+      </w:r>
+      <w:r>
+        <w:rPr>
+          <w:rFonts w:ascii="Calibri" w:hAnsi="Calibri" w:eastAsia="Calibri" w:cs="Calibri"/>
+          <w:sz w:val="22"/>
+          <w:szCs w:val="22"/>
+        </w:rPr>
+        <w:t>provides</w:t>
+      </w:r>
+      <w:r>
+        <w:rPr>
+          <w:rFonts w:ascii="Calibri" w:hAnsi="Calibri" w:eastAsia="Calibri" w:cs="Calibri"/>
+          <w:sz w:val="22"/>
+          <w:szCs w:val="22"/>
+        </w:rPr>
+        <w:t xml:space="preserve"> an </w:t>
+      </w:r>
+      <w:r>
+        <w:rPr>
+          <w:rFonts w:ascii="Calibri" w:hAnsi="Calibri" w:eastAsia="Calibri" w:cs="Calibri"/>
+          <w:sz w:val="22"/>
+          <w:szCs w:val="22"/>
+        </w:rPr>
+        <w:t>additional</w:t>
+      </w:r>
+      <w:r>
+        <w:rPr>
+          <w:rFonts w:ascii="Calibri" w:hAnsi="Calibri" w:eastAsia="Calibri" w:cs="Calibri"/>
+          <w:sz w:val="22"/>
+          <w:szCs w:val="22"/>
+        </w:rPr>
+        <w:t xml:space="preserve"> layer of resilience by replicating objects to a secondary AWS region</w:t>
+      </w:r>
+      <w:r>
+        <w:rPr>
+          <w:rFonts w:ascii="Calibri" w:hAnsi="Calibri" w:eastAsia="Calibri" w:cs="Calibri"/>
+          <w:sz w:val="22"/>
+          <w:szCs w:val="22"/>
+        </w:rPr>
+        <w:t>. Lifecycle rules move older versions to lower cost storage</w:t>
+      </w:r>
+      <w:r>
+        <w:rPr>
+          <w:rFonts w:ascii="Calibri" w:hAnsi="Calibri" w:eastAsia="Calibri" w:cs="Calibri"/>
+          <w:sz w:val="22"/>
+          <w:szCs w:val="22"/>
+        </w:rPr>
+        <w:t xml:space="preserve"> to balance cost and recoverability. Metadata stored in DynamoDB is protected through Point-in-Time recovery.</w:t>
+      </w:r>
+      <w:r>
+        <w:rPr>
+          <w:rFonts w:ascii="Calibri" w:hAnsi="Calibri" w:eastAsia="Calibri" w:cs="Calibri"/>
+          <w:sz w:val="22"/>
+          <w:szCs w:val="22"/>
+        </w:rPr>
+        <w:t xml:space="preserve"> These combined mechanisms ensure all image data is automatically backed up.</w:t>
+      </w:r>
+    </w:p>
+    <w:p>
+      <w:pPr>
+        <w:pStyle w:val="Normal"/>
+        <w:suppressLineNumbers w:val="0"/>
+        <w:bidi w:val="0"/>
+        <w:spacing w:before="0" w:beforeAutospacing="off" w:after="0" w:afterAutospacing="off" w:line="240" w:lineRule="auto"/>
+        <w:ind w:left="0" w:right="0"/>
+        <w:jc w:val="both"/>
+        <w:rPr>
+          <w:rFonts w:ascii="Calibri" w:hAnsi="Calibri" w:eastAsia="Calibri" w:cs="Calibri"/>
+        </w:rPr>
+      </w:pPr>
+    </w:p>
+    <w:p w14:noSpellErr="1">
+      <w:pPr>
         <w:pStyle w:val="Subtitle"/>
         <w:suppressLineNumbers w:val="0"/>
         <w:bidi w:val="0"/>
-        <w:spacing w:before="0" w:beforeAutospacing="off" w:after="160" w:afterAutospacing="off" w:line="279" w:lineRule="auto"/>
+        <w:spacing w:before="0" w:beforeAutospacing="off" w:after="0" w:afterAutospacing="off" w:line="240" w:lineRule="auto"/>
         <w:ind w:left="0" w:right="0"/>
         <w:jc w:val="both"/>
         <w:rPr>
+          <w:rFonts w:ascii="Calibri" w:hAnsi="Calibri" w:eastAsia="Calibri" w:cs="Calibri"/>
           <w:b w:val="1"/>
           <w:bCs w:val="1"/>
           <w:u w:val="single"/>
         </w:rPr>
       </w:pPr>
-    </w:p>
-    <w:p>
-      <w:pPr>
-        <w:pStyle w:val="Subtitle"/>
-        <w:suppressLineNumbers w:val="0"/>
-        <w:bidi w:val="0"/>
-        <w:spacing w:before="0" w:beforeAutospacing="off" w:after="160" w:afterAutospacing="off" w:line="279" w:lineRule="auto"/>
-        <w:ind w:left="0" w:right="0"/>
-        <w:jc w:val="both"/>
-      </w:pPr>
-      <w:r>
-        <w:rPr>
+      <w:r>
+        <w:rPr>
+          <w:rFonts w:ascii="Calibri" w:hAnsi="Calibri" w:eastAsia="Calibri" w:cs="Calibri"/>
           <w:b w:val="1"/>
           <w:bCs w:val="1"/>
           <w:u w:val="single"/>
         </w:rPr>
-        <w:t>Data Backup and Recovery</w:t>
+        <w:t>Monitoring and Alerts</w:t>
       </w:r>
     </w:p>
     <w:p>
@@ -556,50 +2194,199 @@
         <w:pStyle w:val="Normal"/>
         <w:suppressLineNumbers w:val="0"/>
         <w:bidi w:val="0"/>
-        <w:spacing w:before="0" w:beforeAutospacing="off" w:after="160" w:afterAutospacing="off" w:line="279" w:lineRule="auto"/>
+        <w:spacing w:before="0" w:beforeAutospacing="off" w:after="0" w:afterAutospacing="off" w:line="240" w:lineRule="auto"/>
         <w:ind w:left="0" w:right="0"/>
         <w:jc w:val="both"/>
-      </w:pPr>
+        <w:rPr>
+          <w:rFonts w:ascii="Calibri" w:hAnsi="Calibri" w:eastAsia="Calibri" w:cs="Calibri"/>
+          <w:b w:val="0"/>
+          <w:bCs w:val="0"/>
+          <w:sz w:val="22"/>
+          <w:szCs w:val="22"/>
+        </w:rPr>
+      </w:pPr>
+      <w:r>
+        <w:rPr>
+          <w:rFonts w:ascii="Calibri" w:hAnsi="Calibri" w:eastAsia="Calibri" w:cs="Calibri"/>
+          <w:sz w:val="22"/>
+          <w:szCs w:val="22"/>
+        </w:rPr>
+        <w:t xml:space="preserve">Amazon </w:t>
+      </w:r>
+      <w:r>
+        <w:rPr>
+          <w:rFonts w:ascii="Calibri" w:hAnsi="Calibri" w:eastAsia="Calibri" w:cs="Calibri"/>
+          <w:b w:val="1"/>
+          <w:bCs w:val="1"/>
+          <w:sz w:val="22"/>
+          <w:szCs w:val="22"/>
+        </w:rPr>
+        <w:t xml:space="preserve">CloudWatch </w:t>
+      </w:r>
+      <w:r>
+        <w:rPr>
+          <w:rFonts w:ascii="Calibri" w:hAnsi="Calibri" w:eastAsia="Calibri" w:cs="Calibri"/>
+          <w:b w:val="0"/>
+          <w:bCs w:val="0"/>
+          <w:sz w:val="22"/>
+          <w:szCs w:val="22"/>
+        </w:rPr>
+        <w:t xml:space="preserve">collects metrics from API Gateway and Lambda, including the total number of API requests received. A CloudWatch alarm is configured to </w:t>
+      </w:r>
+      <w:r>
+        <w:rPr>
+          <w:rFonts w:ascii="Calibri" w:hAnsi="Calibri" w:eastAsia="Calibri" w:cs="Calibri"/>
+          <w:b w:val="0"/>
+          <w:bCs w:val="0"/>
+          <w:sz w:val="22"/>
+          <w:szCs w:val="22"/>
+        </w:rPr>
+        <w:t>monit</w:t>
+      </w:r>
+      <w:r>
+        <w:rPr>
+          <w:rFonts w:ascii="Calibri" w:hAnsi="Calibri" w:eastAsia="Calibri" w:cs="Calibri"/>
+          <w:b w:val="0"/>
+          <w:bCs w:val="0"/>
+          <w:sz w:val="22"/>
+          <w:szCs w:val="22"/>
+        </w:rPr>
+        <w:t>or</w:t>
+      </w:r>
+      <w:r>
+        <w:rPr>
+          <w:rFonts w:ascii="Calibri" w:hAnsi="Calibri" w:eastAsia="Calibri" w:cs="Calibri"/>
+          <w:b w:val="0"/>
+          <w:bCs w:val="0"/>
+          <w:sz w:val="22"/>
+          <w:szCs w:val="22"/>
+        </w:rPr>
+        <w:t xml:space="preserve"> </w:t>
+      </w:r>
+      <w:r>
+        <w:rPr>
+          <w:rFonts w:ascii="Calibri" w:hAnsi="Calibri" w:eastAsia="Calibri" w:cs="Calibri"/>
+          <w:b w:val="0"/>
+          <w:bCs w:val="0"/>
+          <w:sz w:val="22"/>
+          <w:szCs w:val="22"/>
+        </w:rPr>
+        <w:t>the number</w:t>
+      </w:r>
+      <w:r>
+        <w:rPr>
+          <w:rFonts w:ascii="Calibri" w:hAnsi="Calibri" w:eastAsia="Calibri" w:cs="Calibri"/>
+          <w:b w:val="0"/>
+          <w:bCs w:val="0"/>
+          <w:sz w:val="22"/>
+          <w:szCs w:val="22"/>
+        </w:rPr>
+        <w:t xml:space="preserve"> of requests over any </w:t>
+      </w:r>
+      <w:r>
+        <w:rPr>
+          <w:rFonts w:ascii="Calibri" w:hAnsi="Calibri" w:eastAsia="Calibri" w:cs="Calibri"/>
+          <w:b w:val="0"/>
+          <w:bCs w:val="0"/>
+          <w:sz w:val="22"/>
+          <w:szCs w:val="22"/>
+        </w:rPr>
+        <w:t>24-hour</w:t>
+      </w:r>
+      <w:r>
+        <w:rPr>
+          <w:rFonts w:ascii="Calibri" w:hAnsi="Calibri" w:eastAsia="Calibri" w:cs="Calibri"/>
+          <w:b w:val="0"/>
+          <w:bCs w:val="0"/>
+          <w:sz w:val="22"/>
+          <w:szCs w:val="22"/>
+        </w:rPr>
+        <w:t xml:space="preserve"> period, and if the total exceeds 10,000 requests, the alarm is </w:t>
+      </w:r>
+      <w:r>
+        <w:rPr>
+          <w:rFonts w:ascii="Calibri" w:hAnsi="Calibri" w:eastAsia="Calibri" w:cs="Calibri"/>
+          <w:b w:val="0"/>
+          <w:bCs w:val="0"/>
+          <w:sz w:val="22"/>
+          <w:szCs w:val="22"/>
+        </w:rPr>
+        <w:t>triggered,</w:t>
+      </w:r>
+      <w:r>
+        <w:rPr>
+          <w:rFonts w:ascii="Calibri" w:hAnsi="Calibri" w:eastAsia="Calibri" w:cs="Calibri"/>
+          <w:b w:val="0"/>
+          <w:bCs w:val="0"/>
+          <w:sz w:val="22"/>
+          <w:szCs w:val="22"/>
+        </w:rPr>
+        <w:t xml:space="preserve"> and a notification is published t</w:t>
+      </w:r>
+      <w:r>
+        <w:rPr>
+          <w:rFonts w:ascii="Calibri" w:hAnsi="Calibri" w:eastAsia="Calibri" w:cs="Calibri"/>
+          <w:b w:val="0"/>
+          <w:bCs w:val="0"/>
+          <w:sz w:val="22"/>
+          <w:szCs w:val="22"/>
+        </w:rPr>
+        <w:t xml:space="preserve">o an Amazon </w:t>
+      </w:r>
+      <w:r>
+        <w:rPr>
+          <w:rFonts w:ascii="Calibri" w:hAnsi="Calibri" w:eastAsia="Calibri" w:cs="Calibri"/>
+          <w:b w:val="1"/>
+          <w:bCs w:val="1"/>
+          <w:sz w:val="22"/>
+          <w:szCs w:val="22"/>
+        </w:rPr>
+        <w:t xml:space="preserve">SNS </w:t>
+      </w:r>
+      <w:r>
+        <w:rPr>
+          <w:rFonts w:ascii="Calibri" w:hAnsi="Calibri" w:eastAsia="Calibri" w:cs="Calibri"/>
+          <w:b w:val="0"/>
+          <w:bCs w:val="0"/>
+          <w:sz w:val="22"/>
+          <w:szCs w:val="22"/>
+        </w:rPr>
+        <w:t>topic, which sends an automated email alert.</w:t>
+      </w:r>
     </w:p>
     <w:p>
       <w:pPr>
+        <w:pStyle w:val="Normal"/>
+        <w:suppressLineNumbers w:val="0"/>
+        <w:bidi w:val="0"/>
+        <w:spacing w:before="0" w:beforeAutospacing="off" w:after="0" w:afterAutospacing="off" w:line="240" w:lineRule="auto"/>
+        <w:ind w:left="0" w:right="0"/>
+        <w:jc w:val="both"/>
+        <w:rPr>
+          <w:rFonts w:ascii="Calibri" w:hAnsi="Calibri" w:eastAsia="Calibri" w:cs="Calibri"/>
+          <w:b w:val="0"/>
+          <w:bCs w:val="0"/>
+        </w:rPr>
+      </w:pPr>
+    </w:p>
+    <w:p w14:noSpellErr="1">
+      <w:pPr>
         <w:pStyle w:val="Subtitle"/>
         <w:suppressLineNumbers w:val="0"/>
         <w:bidi w:val="0"/>
-        <w:spacing w:before="0" w:beforeAutospacing="off" w:after="160" w:afterAutospacing="off" w:line="279" w:lineRule="auto"/>
+        <w:spacing w:before="0" w:beforeAutospacing="off" w:after="0" w:afterAutospacing="off" w:line="240" w:lineRule="auto"/>
         <w:ind w:left="0" w:right="0"/>
         <w:jc w:val="both"/>
-      </w:pPr>
-      <w:r>
-        <w:rPr>
+        <w:rPr>
+          <w:rFonts w:ascii="Calibri" w:hAnsi="Calibri" w:eastAsia="Calibri" w:cs="Calibri"/>
           <w:b w:val="1"/>
           <w:bCs w:val="1"/>
           <w:u w:val="single"/>
         </w:rPr>
-        <w:t>Monitoring and Alerts</w:t>
-      </w:r>
-    </w:p>
-    <w:p>
-      <w:pPr>
-        <w:pStyle w:val="Normal"/>
-        <w:suppressLineNumbers w:val="0"/>
-        <w:bidi w:val="0"/>
-        <w:spacing w:before="0" w:beforeAutospacing="off" w:after="160" w:afterAutospacing="off" w:line="279" w:lineRule="auto"/>
-        <w:ind w:left="0" w:right="0"/>
-        <w:jc w:val="both"/>
-      </w:pPr>
-    </w:p>
-    <w:p>
-      <w:pPr>
-        <w:pStyle w:val="Subtitle"/>
-        <w:suppressLineNumbers w:val="0"/>
-        <w:bidi w:val="0"/>
-        <w:spacing w:before="0" w:beforeAutospacing="off" w:after="160" w:afterAutospacing="off" w:line="279" w:lineRule="auto"/>
-        <w:ind w:left="0" w:right="0"/>
-        <w:jc w:val="both"/>
-      </w:pPr>
-      <w:r>
-        <w:rPr>
+      </w:pPr>
+      <w:r>
+        <w:rPr>
+          <w:rFonts w:ascii="Calibri" w:hAnsi="Calibri" w:eastAsia="Calibri" w:cs="Calibri"/>
           <w:b w:val="1"/>
           <w:bCs w:val="1"/>
           <w:u w:val="single"/>
@@ -612,16 +2399,158 @@
         <w:pStyle w:val="Normal"/>
         <w:suppressLineNumbers w:val="0"/>
         <w:bidi w:val="0"/>
-        <w:spacing w:before="0" w:beforeAutospacing="off" w:after="160" w:afterAutospacing="off" w:line="279" w:lineRule="auto"/>
+        <w:spacing w:before="0" w:beforeAutospacing="off" w:after="0" w:afterAutospacing="off" w:line="240" w:lineRule="auto"/>
         <w:ind w:left="0" w:right="0"/>
         <w:jc w:val="left"/>
-      </w:pPr>
+        <w:rPr>
+          <w:rFonts w:ascii="Calibri" w:hAnsi="Calibri" w:eastAsia="Calibri" w:cs="Calibri"/>
+          <w:sz w:val="22"/>
+          <w:szCs w:val="22"/>
+        </w:rPr>
+      </w:pPr>
+      <w:r>
+        <w:rPr>
+          <w:rFonts w:ascii="Calibri" w:hAnsi="Calibri" w:eastAsia="Calibri" w:cs="Calibri"/>
+          <w:sz w:val="22"/>
+          <w:szCs w:val="22"/>
+        </w:rPr>
+        <w:t xml:space="preserve">This architecture combines global content delivery, secure private model hosting, automated backups, and robust monitoring to meet the requirements of the ArtAI service. By </w:t>
+      </w:r>
+      <w:r>
+        <w:rPr>
+          <w:rFonts w:ascii="Calibri" w:hAnsi="Calibri" w:eastAsia="Calibri" w:cs="Calibri"/>
+          <w:sz w:val="22"/>
+          <w:szCs w:val="22"/>
+        </w:rPr>
+        <w:t>leveraging</w:t>
+      </w:r>
+      <w:r>
+        <w:rPr>
+          <w:rFonts w:ascii="Calibri" w:hAnsi="Calibri" w:eastAsia="Calibri" w:cs="Calibri"/>
+          <w:sz w:val="22"/>
+          <w:szCs w:val="22"/>
+        </w:rPr>
+        <w:t xml:space="preserve"> these </w:t>
+      </w:r>
+      <w:r>
+        <w:rPr>
+          <w:rFonts w:ascii="Calibri" w:hAnsi="Calibri" w:eastAsia="Calibri" w:cs="Calibri"/>
+          <w:sz w:val="22"/>
+          <w:szCs w:val="22"/>
+        </w:rPr>
+        <w:t xml:space="preserve">AWS services, the design delivers high availability, </w:t>
+      </w:r>
+      <w:r>
+        <w:rPr>
+          <w:rFonts w:ascii="Calibri" w:hAnsi="Calibri" w:eastAsia="Calibri" w:cs="Calibri"/>
+          <w:sz w:val="22"/>
+          <w:szCs w:val="22"/>
+        </w:rPr>
+        <w:t>security,</w:t>
+      </w:r>
+      <w:r>
+        <w:rPr>
+          <w:rFonts w:ascii="Calibri" w:hAnsi="Calibri" w:eastAsia="Calibri" w:cs="Calibri"/>
+          <w:sz w:val="22"/>
+          <w:szCs w:val="22"/>
+        </w:rPr>
+        <w:t xml:space="preserve"> and cost-efficient scalability. </w:t>
+      </w:r>
     </w:p>
     <w:p>
       <w:pPr>
         <w:pStyle w:val="Normal"/>
-        <w:bidi w:val="0"/>
-      </w:pPr>
+        <w:suppressLineNumbers w:val="0"/>
+        <w:bidi w:val="0"/>
+        <w:spacing w:before="0" w:beforeAutospacing="off" w:after="0" w:afterAutospacing="off" w:line="240" w:lineRule="auto"/>
+        <w:ind w:left="0" w:right="0"/>
+        <w:jc w:val="left"/>
+        <w:rPr>
+          <w:rFonts w:ascii="Calibri" w:hAnsi="Calibri" w:eastAsia="Calibri" w:cs="Calibri"/>
+          <w:sz w:val="22"/>
+          <w:szCs w:val="22"/>
+        </w:rPr>
+      </w:pPr>
+    </w:p>
+    <w:p>
+      <w:pPr>
+        <w:pStyle w:val="Normal"/>
+        <w:suppressLineNumbers w:val="0"/>
+        <w:bidi w:val="0"/>
+        <w:spacing w:before="0" w:beforeAutospacing="off" w:after="0" w:afterAutospacing="off" w:line="240" w:lineRule="auto"/>
+        <w:ind w:left="0" w:right="0"/>
+        <w:jc w:val="left"/>
+        <w:rPr>
+          <w:rFonts w:ascii="Calibri" w:hAnsi="Calibri" w:eastAsia="Calibri" w:cs="Calibri"/>
+          <w:sz w:val="22"/>
+          <w:szCs w:val="22"/>
+        </w:rPr>
+      </w:pPr>
+    </w:p>
+    <w:p>
+      <w:pPr>
+        <w:pStyle w:val="Normal"/>
+        <w:bidi w:val="0"/>
+        <w:spacing w:before="0" w:beforeAutospacing="off" w:after="0" w:afterAutospacing="off" w:line="240" w:lineRule="auto"/>
+        <w:ind w:right="0"/>
+        <w:jc w:val="both"/>
+      </w:pPr>
+      <w:r>
+        <w:drawing>
+          <wp:inline wp14:editId="47AC7F05" wp14:anchorId="173E35A0">
+            <wp:extent cx="5724525" cy="3815808"/>
+            <wp:effectExtent l="0" t="0" r="0" b="0"/>
+            <wp:docPr id="1425273728" name="drawing"/>
+            <wp:cNvGraphicFramePr>
+              <a:graphicFrameLocks noChangeAspect="1"/>
+            </wp:cNvGraphicFramePr>
+            <a:graphic>
+              <a:graphicData xmlns:a="http://schemas.openxmlformats.org/drawingml/2006/main" uri="http://schemas.openxmlformats.org/drawingml/2006/picture">
+                <pic:pic xmlns:pic="http://schemas.openxmlformats.org/drawingml/2006/picture">
+                  <pic:nvPicPr>
+                    <pic:cNvPr id="1129663427" name="Picture 1129663427"/>
+                    <pic:cNvPicPr/>
+                  </pic:nvPicPr>
+                  <pic:blipFill>
+                    <a:blip xmlns:r="http://schemas.openxmlformats.org/officeDocument/2006/relationships" r:embed="rId1605268730">
+                      <a:extLst>
+                        <a:ext uri="{28A0092B-C50C-407E-A947-70E740481C1C}">
+                          <a14:useLocalDpi xmlns:a14="http://schemas.microsoft.com/office/drawing/2010/main"/>
+                        </a:ext>
+                      </a:extLst>
+                    </a:blip>
+                    <a:stretch>
+                      <a:fillRect/>
+                    </a:stretch>
+                  </pic:blipFill>
+                  <pic:spPr>
+                    <a:xfrm rot="0">
+                      <a:off x="0" y="0"/>
+                      <a:ext cx="5724525" cy="3815808"/>
+                    </a:xfrm>
+                    <a:prstGeom prst="rect">
+                      <a:avLst/>
+                    </a:prstGeom>
+                  </pic:spPr>
+                </pic:pic>
+              </a:graphicData>
+            </a:graphic>
+          </wp:inline>
+        </w:drawing>
+      </w:r>
+    </w:p>
+    <w:p>
+      <w:pPr>
+        <w:pStyle w:val="Normal"/>
+        <w:bidi w:val="0"/>
+        <w:spacing w:before="0" w:beforeAutospacing="off" w:after="0" w:afterAutospacing="off" w:line="240" w:lineRule="auto"/>
+        <w:ind w:right="0"/>
+        <w:jc w:val="center"/>
+      </w:pPr>
+      <w:r>
+        <w:rPr/>
+        <w:t>Figure 1: ArtAI AWS Architecture</w:t>
+      </w:r>
     </w:p>
     <w:sectPr>
       <w:pgSz w:w="11907" w:h="16839" w:orient="portrait"/>
@@ -636,6 +2565,15 @@
 <file path=word/intelligence2.xml><?xml version="1.0" encoding="utf-8"?>
 <int2:intelligence xmlns:int2="http://schemas.microsoft.com/office/intelligence/2020/intelligence">
   <int2:observations>
+    <int2:bookmark int2:bookmarkName="_Int_8diqPvPT" int2:invalidationBookmarkName="" int2:hashCode="fss3BIn92Zv/U4" int2:id="nmWn19WC">
+      <int2:state int2:type="gram" int2:value="Rejected"/>
+    </int2:bookmark>
+    <int2:bookmark int2:bookmarkName="_Int_PKuEQ8E1" int2:invalidationBookmarkName="" int2:hashCode="EPXr5qy0RntxYC" int2:id="Xuczvoyw">
+      <int2:state int2:type="gram" int2:value="Rejected"/>
+    </int2:bookmark>
+    <int2:bookmark int2:bookmarkName="_Int_eMxqSvWu" int2:invalidationBookmarkName="" int2:hashCode="kO9wL3OqiTM3/o" int2:id="cjkub0n6">
+      <int2:state int2:type="gram" int2:value="Rejected"/>
+    </int2:bookmark>
     <int2:bookmark int2:bookmarkName="_Int_hMHi7BIz" int2:invalidationBookmarkName="" int2:hashCode="jJytvzjkl+oKCy" int2:id="Skj4hviu">
       <int2:state int2:type="gram" int2:value="Rejected"/>
     </int2:bookmark>

</xml_diff>